<commit_message>
Draft version of the Strategy Doc
</commit_message>
<xml_diff>
--- a/DCPP Assignment Strategy Document.docx
+++ b/DCPP Assignment Strategy Document.docx
@@ -157,15 +157,15 @@
               <mc:AlternateContent>
                 <mc:Choice Requires="wps">
                   <w:drawing>
-                    <wp:anchor distT="0" distB="0" distL="114300" distR="114300" simplePos="0" relativeHeight="251663360" behindDoc="0" locked="0" layoutInCell="1" allowOverlap="1" wp14:anchorId="3A277924" wp14:editId="36A75901">
+                    <wp:anchor distT="0" distB="0" distL="114300" distR="114300" simplePos="0" relativeHeight="251663360" behindDoc="0" locked="0" layoutInCell="1" allowOverlap="1" wp14:anchorId="3A277924" wp14:editId="261E7E54">
                       <wp:simplePos x="0" y="0"/>
                       <wp:positionH relativeFrom="column">
                         <wp:posOffset>-1270</wp:posOffset>
                       </wp:positionH>
                       <wp:positionV relativeFrom="paragraph">
-                        <wp:posOffset>406400</wp:posOffset>
+                        <wp:posOffset>402590</wp:posOffset>
                       </wp:positionV>
-                      <wp:extent cx="2735580" cy="1413510"/>
+                      <wp:extent cx="2735580" cy="1226820"/>
                       <wp:effectExtent l="0" t="0" r="0" b="0"/>
                       <wp:wrapSquare wrapText="bothSides"/>
                       <wp:docPr id="7" name="Text Box 7"/>
@@ -177,7 +177,7 @@
                             <wps:spPr>
                               <a:xfrm>
                                 <a:off x="0" y="0"/>
-                                <a:ext cx="2735580" cy="1413510"/>
+                                <a:ext cx="2735580" cy="1226820"/>
                               </a:xfrm>
                               <a:prstGeom prst="rect">
                                 <a:avLst/>
@@ -189,6 +189,25 @@
                             </wps:spPr>
                             <wps:txbx>
                               <w:txbxContent>
+                                <w:p>
+                                  <w:pPr>
+                                    <w:rPr>
+                                      <w:b/>
+                                      <w:bCs/>
+                                      <w:sz w:val="32"/>
+                                      <w:szCs w:val="32"/>
+                                    </w:rPr>
+                                  </w:pPr>
+                                  <w:r>
+                                    <w:rPr>
+                                      <w:b/>
+                                      <w:bCs/>
+                                      <w:sz w:val="32"/>
+                                      <w:szCs w:val="32"/>
+                                    </w:rPr>
+                                    <w:t>Team 2</w:t>
+                                  </w:r>
+                                </w:p>
                                 <w:p>
                                   <w:r>
                                     <w:t>Abhishek Chintamani</w:t>
@@ -241,9 +260,28 @@
                       <v:stroke joinstyle="miter"/>
                       <v:path gradientshapeok="t" o:connecttype="rect"/>
                     </v:shapetype>
-                    <v:shape id="Text Box 7" o:spid="_x0000_s1026" type="#_x0000_t202" style="position:absolute;margin-left:-.1pt;margin-top:32pt;width:215.4pt;height:111.3pt;z-index:251663360;visibility:visible;mso-wrap-style:square;mso-width-percent:0;mso-height-percent:0;mso-wrap-distance-left:9pt;mso-wrap-distance-top:0;mso-wrap-distance-right:9pt;mso-wrap-distance-bottom:0;mso-position-horizontal:absolute;mso-position-horizontal-relative:text;mso-position-vertical:absolute;mso-position-vertical-relative:text;mso-width-percent:0;mso-height-percent:0;mso-width-relative:margin;mso-height-relative:margin;v-text-anchor:top" o:gfxdata="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" filled="f" stroked="f" strokeweight=".5pt">
+                    <v:shape id="Text Box 7" o:spid="_x0000_s1026" type="#_x0000_t202" style="position:absolute;margin-left:-.1pt;margin-top:31.7pt;width:215.4pt;height:96.6pt;z-index:251663360;visibility:visible;mso-wrap-style:square;mso-width-percent:0;mso-height-percent:0;mso-wrap-distance-left:9pt;mso-wrap-distance-top:0;mso-wrap-distance-right:9pt;mso-wrap-distance-bottom:0;mso-position-horizontal:absolute;mso-position-horizontal-relative:text;mso-position-vertical:absolute;mso-position-vertical-relative:text;mso-width-percent:0;mso-height-percent:0;mso-width-relative:margin;mso-height-relative:margin;v-text-anchor:top" o:gfxdata="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" filled="f" stroked="f" strokeweight=".5pt">
                       <v:textbox>
                         <w:txbxContent>
+                          <w:p>
+                            <w:pPr>
+                              <w:rPr>
+                                <w:b/>
+                                <w:bCs/>
+                                <w:sz w:val="32"/>
+                                <w:szCs w:val="32"/>
+                              </w:rPr>
+                            </w:pPr>
+                            <w:r>
+                              <w:rPr>
+                                <w:b/>
+                                <w:bCs/>
+                                <w:sz w:val="32"/>
+                                <w:szCs w:val="32"/>
+                              </w:rPr>
+                              <w:t>Team 2</w:t>
+                            </w:r>
+                          </w:p>
                           <w:p>
                             <w:r>
                               <w:t>Abhishek Chintamani</w:t>
@@ -266,13 +304,8 @@
                           </w:p>
                           <w:p>
                             <w:r>
-                              <w:t xml:space="preserve">Varun </w:t>
+                              <w:t>Varun Ananthula</w:t>
                             </w:r>
-                            <w:proofErr w:type="spellStart"/>
-                            <w:r>
-                              <w:t>Ananthula</w:t>
-                            </w:r>
-                            <w:proofErr w:type="spellEnd"/>
                           </w:p>
                           <w:p/>
                         </w:txbxContent>
@@ -473,11 +506,7 @@
           </mc:Choice>
           <mc:Fallback>
             <w:pict>
-              <v:shapetype w14:anchorId="58B9CA03" id="_x0000_t202" coordsize="21600,21600" o:spt="202" path="m,l,21600r21600,l21600,xe">
-                <v:stroke joinstyle="miter"/>
-                <v:path gradientshapeok="t" o:connecttype="rect"/>
-              </v:shapetype>
-              <v:shape id="Text Box 9" o:spid="_x0000_s1027" type="#_x0000_t202" style="width:483.3pt;height:144.6pt;visibility:visible;mso-wrap-style:square;mso-left-percent:-10001;mso-top-percent:-10001;mso-position-horizontal:absolute;mso-position-horizontal-relative:char;mso-position-vertical:absolute;mso-position-vertical-relative:line;mso-left-percent:-10001;mso-top-percent:-10001;v-text-anchor:top" o:gfxdata="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" filled="f" stroked="f" strokeweight=".5pt">
+              <v:shape w14:anchorId="58B9CA03" id="Text Box 9" o:spid="_x0000_s1027" type="#_x0000_t202" style="width:483.3pt;height:144.6pt;visibility:visible;mso-wrap-style:square;mso-left-percent:-10001;mso-top-percent:-10001;mso-position-horizontal:absolute;mso-position-horizontal-relative:char;mso-position-vertical:absolute;mso-position-vertical-relative:line;mso-left-percent:-10001;mso-top-percent:-10001;v-text-anchor:top" o:gfxdata="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" filled="f" stroked="f" strokeweight=".5pt">
                 <v:textbox>
                   <w:txbxContent>
                     <w:p>
@@ -781,7 +810,7 @@
           <w:r>
             <w:fldChar w:fldCharType="separate"/>
           </w:r>
-          <w:hyperlink r:id="rId7" w:anchor="_Toc103694951" w:history="1">
+          <w:hyperlink r:id="rId8" w:anchor="_Toc103694951" w:history="1">
             <w:r>
               <w:rPr>
                 <w:rStyle w:val="Hyperlink"/>
@@ -851,7 +880,7 @@
               <w:sz w:val="22"/>
             </w:rPr>
           </w:pPr>
-          <w:hyperlink r:id="rId8" w:anchor="_Toc103694952" w:history="1">
+          <w:hyperlink r:id="rId9" w:anchor="_Toc103694952" w:history="1">
             <w:r>
               <w:rPr>
                 <w:rStyle w:val="Hyperlink"/>
@@ -921,7 +950,7 @@
               <w:sz w:val="22"/>
             </w:rPr>
           </w:pPr>
-          <w:hyperlink r:id="rId9" w:anchor="_Toc103694953" w:history="1">
+          <w:hyperlink r:id="rId10" w:anchor="_Toc103694953" w:history="1">
             <w:r>
               <w:rPr>
                 <w:rStyle w:val="Hyperlink"/>
@@ -1641,6 +1670,10 @@
     <w:p>
       <w:pPr>
         <w:pStyle w:val="Heading2"/>
+        <w:numPr>
+          <w:ilvl w:val="0"/>
+          <w:numId w:val="1"/>
+        </w:numPr>
         <w:rPr>
           <w:sz w:val="40"/>
           <w:szCs w:val="40"/>
@@ -1657,19 +1690,86 @@
       </w:r>
       <w:bookmarkEnd w:id="6"/>
     </w:p>
+    <w:p>
+      <w:pPr>
+        <w:pStyle w:val="Heading6"/>
+        <w:numPr>
+          <w:ilvl w:val="0"/>
+          <w:numId w:val="2"/>
+        </w:numPr>
+        <w:rPr>
+          <w:sz w:val="40"/>
+          <w:szCs w:val="40"/>
+        </w:rPr>
+      </w:pPr>
+      <w:r>
+        <w:t>Problem Statement</w:t>
+      </w:r>
+    </w:p>
+    <w:p>
+      <w:pPr>
+        <w:pStyle w:val="Heading6"/>
+        <w:numPr>
+          <w:ilvl w:val="0"/>
+          <w:numId w:val="2"/>
+        </w:numPr>
+        <w:rPr>
+          <w:sz w:val="40"/>
+          <w:szCs w:val="40"/>
+        </w:rPr>
+      </w:pPr>
+      <w:r>
+        <w:t>Proposed Solution</w:t>
+      </w:r>
+    </w:p>
+    <w:p>
+      <w:pPr>
+        <w:pStyle w:val="Heading6"/>
+        <w:numPr>
+          <w:ilvl w:val="0"/>
+          <w:numId w:val="2"/>
+        </w:numPr>
+        <w:rPr>
+          <w:sz w:val="40"/>
+          <w:szCs w:val="40"/>
+        </w:rPr>
+      </w:pPr>
+      <w:r>
+        <w:t>Challenges</w:t>
+      </w:r>
+    </w:p>
+    <w:p>
+      <w:pPr>
+        <w:pStyle w:val="Heading3"/>
+      </w:pPr>
+    </w:p>
     <w:p/>
     <w:p>
       <w:pPr>
         <w:spacing w:after="200"/>
+        <w:rPr>
+          <w:rFonts w:asciiTheme="majorHAnsi" w:eastAsia="Times New Roman" w:hAnsiTheme="majorHAnsi" w:cs="Times New Roman"/>
+          <w:b/>
+          <w:color w:val="auto"/>
+          <w:sz w:val="40"/>
+          <w:szCs w:val="40"/>
+        </w:rPr>
       </w:pPr>
       <w:r>
+        <w:rPr>
+          <w:sz w:val="40"/>
+          <w:szCs w:val="40"/>
+        </w:rPr>
         <w:br w:type="page"/>
       </w:r>
     </w:p>
-    <w:p/>
     <w:p>
       <w:pPr>
         <w:pStyle w:val="Heading2"/>
+        <w:numPr>
+          <w:ilvl w:val="0"/>
+          <w:numId w:val="1"/>
+        </w:numPr>
         <w:rPr>
           <w:sz w:val="40"/>
           <w:szCs w:val="40"/>
@@ -1681,12 +1781,43 @@
           <w:sz w:val="40"/>
           <w:szCs w:val="40"/>
         </w:rPr>
+        <w:lastRenderedPageBreak/>
         <w:t>Domain &amp; Seed Sources</w:t>
       </w:r>
       <w:bookmarkEnd w:id="7"/>
     </w:p>
     <w:p>
       <w:pPr>
+        <w:pStyle w:val="Heading6"/>
+        <w:numPr>
+          <w:ilvl w:val="0"/>
+          <w:numId w:val="3"/>
+        </w:numPr>
+        <w:rPr>
+          <w:sz w:val="40"/>
+          <w:szCs w:val="40"/>
+        </w:rPr>
+      </w:pPr>
+      <w:r>
+        <w:t>Chosen Domain</w:t>
+      </w:r>
+    </w:p>
+    <w:p>
+      <w:pPr>
+        <w:pStyle w:val="Heading6"/>
+        <w:numPr>
+          <w:ilvl w:val="0"/>
+          <w:numId w:val="3"/>
+        </w:numPr>
+      </w:pPr>
+      <w:r>
+        <w:t>Seed Sources</w:t>
+      </w:r>
+    </w:p>
+    <w:p/>
+    <w:p/>
+    <w:p>
+      <w:pPr>
         <w:spacing w:after="200"/>
         <w:rPr>
           <w:rFonts w:asciiTheme="majorHAnsi" w:eastAsia="Times New Roman" w:hAnsiTheme="majorHAnsi" w:cs="Times New Roman"/>
@@ -1707,12 +1838,15 @@
     <w:p>
       <w:pPr>
         <w:pStyle w:val="Heading2"/>
-        <w:rPr>
-          <w:sz w:val="40"/>
-          <w:szCs w:val="40"/>
-        </w:rPr>
-      </w:pPr>
-      <w:bookmarkStart w:id="8" w:name="_Toc103694956"/>
+        <w:numPr>
+          <w:ilvl w:val="0"/>
+          <w:numId w:val="1"/>
+        </w:numPr>
+        <w:rPr>
+          <w:sz w:val="40"/>
+          <w:szCs w:val="40"/>
+        </w:rPr>
+      </w:pPr>
       <w:r>
         <w:rPr>
           <w:sz w:val="40"/>
@@ -1721,7 +1855,15 @@
         <w:lastRenderedPageBreak/>
         <w:t>Structured &amp; Unstructured Sources</w:t>
       </w:r>
-      <w:bookmarkEnd w:id="8"/>
+    </w:p>
+    <w:p>
+      <w:pPr>
+        <w:pStyle w:val="Heading2"/>
+        <w:rPr>
+          <w:sz w:val="40"/>
+          <w:szCs w:val="40"/>
+        </w:rPr>
+      </w:pPr>
     </w:p>
     <w:p>
       <w:pPr>
@@ -1750,17 +1892,57 @@
           <w:szCs w:val="40"/>
         </w:rPr>
       </w:pPr>
-      <w:bookmarkStart w:id="9" w:name="_Toc103694957"/>
+    </w:p>
+    <w:p>
+      <w:pPr>
+        <w:pStyle w:val="Heading2"/>
+        <w:numPr>
+          <w:ilvl w:val="0"/>
+          <w:numId w:val="1"/>
+        </w:numPr>
+        <w:rPr>
+          <w:sz w:val="40"/>
+          <w:szCs w:val="40"/>
+        </w:rPr>
+      </w:pPr>
       <w:r>
         <w:rPr>
           <w:sz w:val="40"/>
           <w:szCs w:val="40"/>
         </w:rPr>
-        <w:lastRenderedPageBreak/>
-        <w:t>Download / Crawl / Collect Data</w:t>
+        <w:t xml:space="preserve"> Data Collection</w:t>
       </w:r>
-      <w:bookmarkEnd w:id="9"/>
-    </w:p>
+    </w:p>
+    <w:p>
+      <w:pPr>
+        <w:pStyle w:val="Heading6"/>
+        <w:numPr>
+          <w:ilvl w:val="0"/>
+          <w:numId w:val="4"/>
+        </w:numPr>
+        <w:rPr>
+          <w:sz w:val="40"/>
+          <w:szCs w:val="40"/>
+        </w:rPr>
+      </w:pPr>
+      <w:r>
+        <w:t>Downloaded Data</w:t>
+      </w:r>
+    </w:p>
+    <w:p>
+      <w:pPr>
+        <w:pStyle w:val="Heading6"/>
+        <w:numPr>
+          <w:ilvl w:val="0"/>
+          <w:numId w:val="4"/>
+        </w:numPr>
+      </w:pPr>
+      <w:r>
+        <w:t>Crawled Data</w:t>
+      </w:r>
+    </w:p>
+    <w:p/>
+    <w:p/>
     <w:p>
       <w:pPr>
         <w:spacing w:after="200"/>
@@ -1783,28 +1965,23 @@
     <w:p>
       <w:pPr>
         <w:pStyle w:val="Heading2"/>
-        <w:rPr>
-          <w:sz w:val="40"/>
-          <w:szCs w:val="40"/>
-        </w:rPr>
-      </w:pPr>
-      <w:bookmarkStart w:id="10" w:name="_Toc103694958"/>
+        <w:numPr>
+          <w:ilvl w:val="0"/>
+          <w:numId w:val="1"/>
+        </w:numPr>
+        <w:rPr>
+          <w:sz w:val="40"/>
+          <w:szCs w:val="40"/>
+        </w:rPr>
+      </w:pPr>
       <w:r>
         <w:rPr>
           <w:sz w:val="40"/>
           <w:szCs w:val="40"/>
         </w:rPr>
         <w:lastRenderedPageBreak/>
-        <w:t>Data Conversion from Original Sources</w:t>
+        <w:t>Data Format Conversion</w:t>
       </w:r>
-      <w:r>
-        <w:rPr>
-          <w:sz w:val="40"/>
-          <w:szCs w:val="40"/>
-        </w:rPr>
-        <w:t xml:space="preserve"> to Structured Data</w:t>
-      </w:r>
-      <w:bookmarkEnd w:id="10"/>
     </w:p>
     <w:p>
       <w:pPr>
@@ -1828,12 +2005,15 @@
     <w:p>
       <w:pPr>
         <w:pStyle w:val="Heading2"/>
-        <w:rPr>
-          <w:sz w:val="40"/>
-          <w:szCs w:val="40"/>
-        </w:rPr>
-      </w:pPr>
-      <w:bookmarkStart w:id="11" w:name="_Toc103694959"/>
+        <w:numPr>
+          <w:ilvl w:val="0"/>
+          <w:numId w:val="1"/>
+        </w:numPr>
+        <w:rPr>
+          <w:sz w:val="40"/>
+          <w:szCs w:val="40"/>
+        </w:rPr>
+      </w:pPr>
       <w:r>
         <w:rPr>
           <w:sz w:val="40"/>
@@ -1842,7 +2022,6 @@
         <w:lastRenderedPageBreak/>
         <w:t>Data Cleaning &amp; Pre-Processing</w:t>
       </w:r>
-      <w:bookmarkEnd w:id="11"/>
     </w:p>
     <w:p>
       <w:pPr>
@@ -1866,28 +2045,51 @@
     <w:p>
       <w:pPr>
         <w:pStyle w:val="Heading2"/>
-        <w:rPr>
-          <w:sz w:val="40"/>
-          <w:szCs w:val="40"/>
-        </w:rPr>
-      </w:pPr>
-      <w:bookmarkStart w:id="12" w:name="_Toc103694960"/>
+        <w:numPr>
+          <w:ilvl w:val="0"/>
+          <w:numId w:val="1"/>
+        </w:numPr>
+        <w:rPr>
+          <w:sz w:val="40"/>
+          <w:szCs w:val="40"/>
+        </w:rPr>
+      </w:pPr>
       <w:r>
         <w:rPr>
           <w:sz w:val="40"/>
           <w:szCs w:val="40"/>
         </w:rPr>
         <w:lastRenderedPageBreak/>
-        <w:t>Observations</w:t>
+        <w:t>Observation &amp; Insights</w:t>
+      </w:r>
+    </w:p>
+    <w:p>
+      <w:pPr>
+        <w:pStyle w:val="Heading2"/>
+        <w:numPr>
+          <w:ilvl w:val="0"/>
+          <w:numId w:val="1"/>
+        </w:numPr>
+        <w:rPr>
+          <w:sz w:val="40"/>
+          <w:szCs w:val="40"/>
+        </w:rPr>
+      </w:pPr>
+      <w:r>
+        <w:rPr>
+          <w:sz w:val="40"/>
+          <w:szCs w:val="40"/>
+        </w:rPr>
+        <w:br w:type="page"/>
       </w:r>
       <w:r>
         <w:rPr>
           <w:sz w:val="40"/>
           <w:szCs w:val="40"/>
         </w:rPr>
-        <w:t xml:space="preserve"> / Insights &amp; Analytics</w:t>
+        <w:lastRenderedPageBreak/>
+        <w:t>Enhancing data with Crowd Sourcing Methods</w:t>
       </w:r>
-      <w:bookmarkEnd w:id="12"/>
     </w:p>
     <w:p>
       <w:pPr>
@@ -1900,32 +2102,6 @@
           <w:szCs w:val="40"/>
         </w:rPr>
       </w:pPr>
-      <w:r>
-        <w:rPr>
-          <w:sz w:val="40"/>
-          <w:szCs w:val="40"/>
-        </w:rPr>
-        <w:br w:type="page"/>
-      </w:r>
-    </w:p>
-    <w:p>
-      <w:pPr>
-        <w:pStyle w:val="Heading2"/>
-        <w:rPr>
-          <w:sz w:val="40"/>
-          <w:szCs w:val="40"/>
-        </w:rPr>
-      </w:pPr>
-      <w:bookmarkStart w:id="13" w:name="_Toc103694961"/>
-      <w:r>
-        <w:rPr>
-          <w:sz w:val="40"/>
-          <w:szCs w:val="40"/>
-        </w:rPr>
-        <w:lastRenderedPageBreak/>
-        <w:t>Strategy to enhance data with Crowd Sourcing Methods</w:t>
-      </w:r>
-      <w:bookmarkEnd w:id="13"/>
     </w:p>
     <w:p>
       <w:pPr>
@@ -1938,23 +2114,211 @@
           <w:szCs w:val="40"/>
         </w:rPr>
       </w:pPr>
-      <w:r>
-        <w:rPr>
-          <w:sz w:val="40"/>
-          <w:szCs w:val="40"/>
-        </w:rPr>
-        <w:br w:type="page"/>
-      </w:r>
+    </w:p>
+    <w:p>
+      <w:pPr>
+        <w:spacing w:after="200"/>
+        <w:rPr>
+          <w:rFonts w:asciiTheme="majorHAnsi" w:eastAsia="Times New Roman" w:hAnsiTheme="majorHAnsi" w:cs="Times New Roman"/>
+          <w:b/>
+          <w:color w:val="auto"/>
+          <w:sz w:val="40"/>
+          <w:szCs w:val="40"/>
+        </w:rPr>
+      </w:pPr>
+    </w:p>
+    <w:p>
+      <w:pPr>
+        <w:spacing w:after="200"/>
+        <w:rPr>
+          <w:rFonts w:asciiTheme="majorHAnsi" w:eastAsia="Times New Roman" w:hAnsiTheme="majorHAnsi" w:cs="Times New Roman"/>
+          <w:b/>
+          <w:color w:val="auto"/>
+          <w:sz w:val="40"/>
+          <w:szCs w:val="40"/>
+        </w:rPr>
+      </w:pPr>
+    </w:p>
+    <w:p>
+      <w:pPr>
+        <w:spacing w:after="200"/>
+        <w:rPr>
+          <w:rFonts w:asciiTheme="majorHAnsi" w:eastAsia="Times New Roman" w:hAnsiTheme="majorHAnsi" w:cs="Times New Roman"/>
+          <w:b/>
+          <w:color w:val="auto"/>
+          <w:sz w:val="40"/>
+          <w:szCs w:val="40"/>
+        </w:rPr>
+      </w:pPr>
+    </w:p>
+    <w:p>
+      <w:pPr>
+        <w:spacing w:after="200"/>
+        <w:rPr>
+          <w:rFonts w:asciiTheme="majorHAnsi" w:eastAsia="Times New Roman" w:hAnsiTheme="majorHAnsi" w:cs="Times New Roman"/>
+          <w:b/>
+          <w:color w:val="auto"/>
+          <w:sz w:val="40"/>
+          <w:szCs w:val="40"/>
+        </w:rPr>
+      </w:pPr>
+    </w:p>
+    <w:p>
+      <w:pPr>
+        <w:spacing w:after="200"/>
+        <w:rPr>
+          <w:rFonts w:asciiTheme="majorHAnsi" w:eastAsia="Times New Roman" w:hAnsiTheme="majorHAnsi" w:cs="Times New Roman"/>
+          <w:b/>
+          <w:color w:val="auto"/>
+          <w:sz w:val="40"/>
+          <w:szCs w:val="40"/>
+        </w:rPr>
+      </w:pPr>
+    </w:p>
+    <w:p>
+      <w:pPr>
+        <w:spacing w:after="200"/>
+        <w:rPr>
+          <w:rFonts w:asciiTheme="majorHAnsi" w:eastAsia="Times New Roman" w:hAnsiTheme="majorHAnsi" w:cs="Times New Roman"/>
+          <w:b/>
+          <w:color w:val="auto"/>
+          <w:sz w:val="40"/>
+          <w:szCs w:val="40"/>
+        </w:rPr>
+      </w:pPr>
+    </w:p>
+    <w:p>
+      <w:pPr>
+        <w:spacing w:after="200"/>
+        <w:rPr>
+          <w:rFonts w:asciiTheme="majorHAnsi" w:eastAsia="Times New Roman" w:hAnsiTheme="majorHAnsi" w:cs="Times New Roman"/>
+          <w:b/>
+          <w:color w:val="auto"/>
+          <w:sz w:val="40"/>
+          <w:szCs w:val="40"/>
+        </w:rPr>
+      </w:pPr>
+    </w:p>
+    <w:p>
+      <w:pPr>
+        <w:spacing w:after="200"/>
+        <w:rPr>
+          <w:rFonts w:asciiTheme="majorHAnsi" w:eastAsia="Times New Roman" w:hAnsiTheme="majorHAnsi" w:cs="Times New Roman"/>
+          <w:b/>
+          <w:color w:val="auto"/>
+          <w:sz w:val="40"/>
+          <w:szCs w:val="40"/>
+        </w:rPr>
+      </w:pPr>
+    </w:p>
+    <w:p>
+      <w:pPr>
+        <w:spacing w:after="200"/>
+        <w:rPr>
+          <w:rFonts w:asciiTheme="majorHAnsi" w:eastAsia="Times New Roman" w:hAnsiTheme="majorHAnsi" w:cs="Times New Roman"/>
+          <w:b/>
+          <w:color w:val="auto"/>
+          <w:sz w:val="40"/>
+          <w:szCs w:val="40"/>
+        </w:rPr>
+      </w:pPr>
+    </w:p>
+    <w:p>
+      <w:pPr>
+        <w:spacing w:after="200"/>
+        <w:rPr>
+          <w:rFonts w:asciiTheme="majorHAnsi" w:eastAsia="Times New Roman" w:hAnsiTheme="majorHAnsi" w:cs="Times New Roman"/>
+          <w:b/>
+          <w:color w:val="auto"/>
+          <w:sz w:val="40"/>
+          <w:szCs w:val="40"/>
+        </w:rPr>
+      </w:pPr>
+    </w:p>
+    <w:p>
+      <w:pPr>
+        <w:spacing w:after="200"/>
+        <w:rPr>
+          <w:rFonts w:asciiTheme="majorHAnsi" w:eastAsia="Times New Roman" w:hAnsiTheme="majorHAnsi" w:cs="Times New Roman"/>
+          <w:b/>
+          <w:color w:val="auto"/>
+          <w:sz w:val="40"/>
+          <w:szCs w:val="40"/>
+        </w:rPr>
+      </w:pPr>
+    </w:p>
+    <w:p>
+      <w:pPr>
+        <w:spacing w:after="200"/>
+        <w:rPr>
+          <w:rFonts w:asciiTheme="majorHAnsi" w:eastAsia="Times New Roman" w:hAnsiTheme="majorHAnsi" w:cs="Times New Roman"/>
+          <w:b/>
+          <w:color w:val="auto"/>
+          <w:sz w:val="40"/>
+          <w:szCs w:val="40"/>
+        </w:rPr>
+      </w:pPr>
+    </w:p>
+    <w:p>
+      <w:pPr>
+        <w:spacing w:after="200"/>
+        <w:rPr>
+          <w:rFonts w:asciiTheme="majorHAnsi" w:eastAsia="Times New Roman" w:hAnsiTheme="majorHAnsi" w:cs="Times New Roman"/>
+          <w:b/>
+          <w:color w:val="auto"/>
+          <w:sz w:val="40"/>
+          <w:szCs w:val="40"/>
+        </w:rPr>
+      </w:pPr>
+    </w:p>
+    <w:p>
+      <w:pPr>
+        <w:spacing w:after="200"/>
+        <w:rPr>
+          <w:rFonts w:asciiTheme="majorHAnsi" w:eastAsia="Times New Roman" w:hAnsiTheme="majorHAnsi" w:cs="Times New Roman"/>
+          <w:b/>
+          <w:color w:val="auto"/>
+          <w:sz w:val="40"/>
+          <w:szCs w:val="40"/>
+        </w:rPr>
+      </w:pPr>
+    </w:p>
+    <w:p>
+      <w:pPr>
+        <w:spacing w:after="200"/>
+        <w:rPr>
+          <w:rFonts w:asciiTheme="majorHAnsi" w:eastAsia="Times New Roman" w:hAnsiTheme="majorHAnsi" w:cs="Times New Roman"/>
+          <w:b/>
+          <w:color w:val="auto"/>
+          <w:sz w:val="40"/>
+          <w:szCs w:val="40"/>
+        </w:rPr>
+      </w:pPr>
+    </w:p>
+    <w:p>
+      <w:pPr>
+        <w:spacing w:after="200"/>
+        <w:rPr>
+          <w:rFonts w:asciiTheme="majorHAnsi" w:eastAsia="Times New Roman" w:hAnsiTheme="majorHAnsi" w:cs="Times New Roman"/>
+          <w:b/>
+          <w:color w:val="auto"/>
+          <w:sz w:val="40"/>
+          <w:szCs w:val="40"/>
+        </w:rPr>
+      </w:pPr>
     </w:p>
     <w:p>
       <w:pPr>
         <w:pStyle w:val="Heading2"/>
-        <w:rPr>
-          <w:sz w:val="40"/>
-          <w:szCs w:val="40"/>
-        </w:rPr>
-      </w:pPr>
-      <w:bookmarkStart w:id="14" w:name="_Toc103694962"/>
+        <w:numPr>
+          <w:ilvl w:val="0"/>
+          <w:numId w:val="1"/>
+        </w:numPr>
+        <w:rPr>
+          <w:sz w:val="40"/>
+          <w:szCs w:val="40"/>
+        </w:rPr>
+      </w:pPr>
       <w:r>
         <w:rPr>
           <w:sz w:val="40"/>
@@ -1963,12 +2327,23 @@
         <w:lastRenderedPageBreak/>
         <w:t>References &amp; Sources</w:t>
       </w:r>
-      <w:bookmarkEnd w:id="14"/>
+    </w:p>
+    <w:p>
+      <w:pPr>
+        <w:spacing w:after="200"/>
+        <w:rPr>
+          <w:rFonts w:asciiTheme="majorHAnsi" w:eastAsia="Times New Roman" w:hAnsiTheme="majorHAnsi" w:cs="Times New Roman"/>
+          <w:b/>
+          <w:color w:val="auto"/>
+          <w:sz w:val="40"/>
+          <w:szCs w:val="40"/>
+        </w:rPr>
+      </w:pPr>
     </w:p>
     <w:sectPr>
-      <w:headerReference w:type="default" r:id="rId10"/>
-      <w:footerReference w:type="default" r:id="rId11"/>
-      <w:footerReference w:type="first" r:id="rId12"/>
+      <w:headerReference w:type="default" r:id="rId11"/>
+      <w:footerReference w:type="default" r:id="rId12"/>
+      <w:footerReference w:type="first" r:id="rId13"/>
       <w:pgSz w:w="12240" w:h="15840"/>
       <w:pgMar w:top="720" w:right="1152" w:bottom="720" w:left="1152" w:header="0" w:footer="0" w:gutter="0"/>
       <w:pgNumType w:start="1"/>
@@ -2322,6 +2697,827 @@
     </w:tr>
   </w:tbl>
 </w:hdr>
+</file>
+
+<file path=word/numbering.xml><?xml version="1.0" encoding="utf-8"?>
+<w:numbering xmlns:wpc="http://schemas.microsoft.com/office/word/2010/wordprocessingCanvas" xmlns:cx="http://schemas.microsoft.com/office/drawing/2014/chartex" xmlns:cx1="http://schemas.microsoft.com/office/drawing/2015/9/8/chartex" xmlns:cx2="http://schemas.microsoft.com/office/drawing/2015/10/21/chartex" xmlns:cx3="http://schemas.microsoft.com/office/drawing/2016/5/9/chartex" xmlns:cx4="http://schemas.microsoft.com/office/drawing/2016/5/10/chartex" xmlns:cx5="http://schemas.microsoft.com/office/drawing/2016/5/11/chartex" xmlns:cx6="http://schemas.microsoft.com/office/drawing/2016/5/12/chartex" xmlns:cx7="http://schemas.microsoft.com/office/drawing/2016/5/13/chartex" xmlns:cx8="http://schemas.microsoft.com/office/drawing/2016/5/14/chartex" xmlns:mc="http://schemas.openxmlformats.org/markup-compatibility/2006" xmlns:aink="http://schemas.microsoft.com/office/drawing/2016/ink" xmlns:am3d="http://schemas.microsoft.com/office/drawing/2017/model3d" xmlns:o="urn:schemas-microsoft-com:office:office" xmlns:oel="http://schemas.microsoft.com/office/2019/extlst" xmlns:r="http://schemas.openxmlformats.org/officeDocument/2006/relationships" xmlns:m="http://schemas.openxmlformats.org/officeDocument/2006/math" xmlns:v="urn:schemas-microsoft-com:vml" xmlns:wp14="http://schemas.microsoft.com/office/word/2010/wordprocessingDrawing" xmlns:wp="http://schemas.openxmlformats.org/drawingml/2006/wordprocessingDrawing" xmlns:w10="urn:schemas-microsoft-com:office:word" xmlns:w="http://schemas.openxmlformats.org/wordprocessingml/2006/main" xmlns:w14="http://schemas.microsoft.com/office/word/2010/wordml" xmlns:w15="http://schemas.microsoft.com/office/word/2012/wordml" xmlns:w16cex="http://schemas.microsoft.com/office/word/2018/wordml/cex" xmlns:w16cid="http://schemas.microsoft.com/office/word/2016/wordml/cid" xmlns:w16="http://schemas.microsoft.com/office/word/2018/wordml" xmlns:w16sdtdh="http://schemas.microsoft.com/office/word/2020/wordml/sdtdatahash" xmlns:w16se="http://schemas.microsoft.com/office/word/2015/wordml/symex" xmlns:wpg="http://schemas.microsoft.com/office/word/2010/wordprocessingGroup" xmlns:wpi="http://schemas.microsoft.com/office/word/2010/wordprocessingInk" xmlns:wne="http://schemas.microsoft.com/office/word/2006/wordml" xmlns:wps="http://schemas.microsoft.com/office/word/2010/wordprocessingShape" mc:Ignorable="w14 w15 w16se w16cid w16 w16cex w16sdtdh wp14">
+  <w:abstractNum w:abstractNumId="0" w15:restartNumberingAfterBreak="0">
+    <w:nsid w:val="186756A5"/>
+    <w:multiLevelType w:val="hybridMultilevel"/>
+    <w:tmpl w:val="DB225BC2"/>
+    <w:lvl w:ilvl="0" w:tplc="4C34E4F2">
+      <w:start w:val="10"/>
+      <w:numFmt w:val="decimal"/>
+      <w:lvlText w:val="%1."/>
+      <w:lvlJc w:val="left"/>
+      <w:pPr>
+        <w:ind w:left="948" w:hanging="588"/>
+      </w:pPr>
+      <w:rPr>
+        <w:rFonts w:hint="default"/>
+      </w:rPr>
+    </w:lvl>
+    <w:lvl w:ilvl="1" w:tplc="04090019" w:tentative="1">
+      <w:start w:val="1"/>
+      <w:numFmt w:val="lowerLetter"/>
+      <w:lvlText w:val="%2."/>
+      <w:lvlJc w:val="left"/>
+      <w:pPr>
+        <w:ind w:left="1440" w:hanging="360"/>
+      </w:pPr>
+    </w:lvl>
+    <w:lvl w:ilvl="2" w:tplc="0409001B" w:tentative="1">
+      <w:start w:val="1"/>
+      <w:numFmt w:val="lowerRoman"/>
+      <w:lvlText w:val="%3."/>
+      <w:lvlJc w:val="right"/>
+      <w:pPr>
+        <w:ind w:left="2160" w:hanging="180"/>
+      </w:pPr>
+    </w:lvl>
+    <w:lvl w:ilvl="3" w:tplc="0409000F" w:tentative="1">
+      <w:start w:val="1"/>
+      <w:numFmt w:val="decimal"/>
+      <w:lvlText w:val="%4."/>
+      <w:lvlJc w:val="left"/>
+      <w:pPr>
+        <w:ind w:left="2880" w:hanging="360"/>
+      </w:pPr>
+    </w:lvl>
+    <w:lvl w:ilvl="4" w:tplc="04090019" w:tentative="1">
+      <w:start w:val="1"/>
+      <w:numFmt w:val="lowerLetter"/>
+      <w:lvlText w:val="%5."/>
+      <w:lvlJc w:val="left"/>
+      <w:pPr>
+        <w:ind w:left="3600" w:hanging="360"/>
+      </w:pPr>
+    </w:lvl>
+    <w:lvl w:ilvl="5" w:tplc="0409001B" w:tentative="1">
+      <w:start w:val="1"/>
+      <w:numFmt w:val="lowerRoman"/>
+      <w:lvlText w:val="%6."/>
+      <w:lvlJc w:val="right"/>
+      <w:pPr>
+        <w:ind w:left="4320" w:hanging="180"/>
+      </w:pPr>
+    </w:lvl>
+    <w:lvl w:ilvl="6" w:tplc="0409000F" w:tentative="1">
+      <w:start w:val="1"/>
+      <w:numFmt w:val="decimal"/>
+      <w:lvlText w:val="%7."/>
+      <w:lvlJc w:val="left"/>
+      <w:pPr>
+        <w:ind w:left="5040" w:hanging="360"/>
+      </w:pPr>
+    </w:lvl>
+    <w:lvl w:ilvl="7" w:tplc="04090019" w:tentative="1">
+      <w:start w:val="1"/>
+      <w:numFmt w:val="lowerLetter"/>
+      <w:lvlText w:val="%8."/>
+      <w:lvlJc w:val="left"/>
+      <w:pPr>
+        <w:ind w:left="5760" w:hanging="360"/>
+      </w:pPr>
+    </w:lvl>
+    <w:lvl w:ilvl="8" w:tplc="0409001B" w:tentative="1">
+      <w:start w:val="1"/>
+      <w:numFmt w:val="lowerRoman"/>
+      <w:lvlText w:val="%9."/>
+      <w:lvlJc w:val="right"/>
+      <w:pPr>
+        <w:ind w:left="6480" w:hanging="180"/>
+      </w:pPr>
+    </w:lvl>
+  </w:abstractNum>
+  <w:abstractNum w:abstractNumId="1" w15:restartNumberingAfterBreak="0">
+    <w:nsid w:val="2552001C"/>
+    <w:multiLevelType w:val="hybridMultilevel"/>
+    <w:tmpl w:val="C772FD0A"/>
+    <w:lvl w:ilvl="0" w:tplc="FFFFFFFF">
+      <w:start w:val="1"/>
+      <w:numFmt w:val="decimal"/>
+      <w:lvlText w:val="%1."/>
+      <w:lvlJc w:val="left"/>
+      <w:pPr>
+        <w:ind w:left="720" w:hanging="360"/>
+      </w:pPr>
+    </w:lvl>
+    <w:lvl w:ilvl="1" w:tplc="FFFFFFFF">
+      <w:start w:val="1"/>
+      <w:numFmt w:val="lowerLetter"/>
+      <w:lvlText w:val="%2."/>
+      <w:lvlJc w:val="left"/>
+      <w:pPr>
+        <w:ind w:left="1440" w:hanging="360"/>
+      </w:pPr>
+    </w:lvl>
+    <w:lvl w:ilvl="2" w:tplc="FFFFFFFF" w:tentative="1">
+      <w:start w:val="1"/>
+      <w:numFmt w:val="lowerRoman"/>
+      <w:lvlText w:val="%3."/>
+      <w:lvlJc w:val="right"/>
+      <w:pPr>
+        <w:ind w:left="2160" w:hanging="180"/>
+      </w:pPr>
+    </w:lvl>
+    <w:lvl w:ilvl="3" w:tplc="FFFFFFFF" w:tentative="1">
+      <w:start w:val="1"/>
+      <w:numFmt w:val="decimal"/>
+      <w:lvlText w:val="%4."/>
+      <w:lvlJc w:val="left"/>
+      <w:pPr>
+        <w:ind w:left="2880" w:hanging="360"/>
+      </w:pPr>
+    </w:lvl>
+    <w:lvl w:ilvl="4" w:tplc="FFFFFFFF" w:tentative="1">
+      <w:start w:val="1"/>
+      <w:numFmt w:val="lowerLetter"/>
+      <w:lvlText w:val="%5."/>
+      <w:lvlJc w:val="left"/>
+      <w:pPr>
+        <w:ind w:left="3600" w:hanging="360"/>
+      </w:pPr>
+    </w:lvl>
+    <w:lvl w:ilvl="5" w:tplc="FFFFFFFF" w:tentative="1">
+      <w:start w:val="1"/>
+      <w:numFmt w:val="lowerRoman"/>
+      <w:lvlText w:val="%6."/>
+      <w:lvlJc w:val="right"/>
+      <w:pPr>
+        <w:ind w:left="4320" w:hanging="180"/>
+      </w:pPr>
+    </w:lvl>
+    <w:lvl w:ilvl="6" w:tplc="FFFFFFFF" w:tentative="1">
+      <w:start w:val="1"/>
+      <w:numFmt w:val="decimal"/>
+      <w:lvlText w:val="%7."/>
+      <w:lvlJc w:val="left"/>
+      <w:pPr>
+        <w:ind w:left="5040" w:hanging="360"/>
+      </w:pPr>
+    </w:lvl>
+    <w:lvl w:ilvl="7" w:tplc="FFFFFFFF" w:tentative="1">
+      <w:start w:val="1"/>
+      <w:numFmt w:val="lowerLetter"/>
+      <w:lvlText w:val="%8."/>
+      <w:lvlJc w:val="left"/>
+      <w:pPr>
+        <w:ind w:left="5760" w:hanging="360"/>
+      </w:pPr>
+    </w:lvl>
+    <w:lvl w:ilvl="8" w:tplc="FFFFFFFF" w:tentative="1">
+      <w:start w:val="1"/>
+      <w:numFmt w:val="lowerRoman"/>
+      <w:lvlText w:val="%9."/>
+      <w:lvlJc w:val="right"/>
+      <w:pPr>
+        <w:ind w:left="6480" w:hanging="180"/>
+      </w:pPr>
+    </w:lvl>
+  </w:abstractNum>
+  <w:abstractNum w:abstractNumId="2" w15:restartNumberingAfterBreak="0">
+    <w:nsid w:val="25F90647"/>
+    <w:multiLevelType w:val="hybridMultilevel"/>
+    <w:tmpl w:val="C772FD0A"/>
+    <w:lvl w:ilvl="0" w:tplc="0409000F">
+      <w:start w:val="1"/>
+      <w:numFmt w:val="decimal"/>
+      <w:lvlText w:val="%1."/>
+      <w:lvlJc w:val="left"/>
+      <w:pPr>
+        <w:ind w:left="720" w:hanging="360"/>
+      </w:pPr>
+    </w:lvl>
+    <w:lvl w:ilvl="1" w:tplc="04090019">
+      <w:start w:val="1"/>
+      <w:numFmt w:val="lowerLetter"/>
+      <w:lvlText w:val="%2."/>
+      <w:lvlJc w:val="left"/>
+      <w:pPr>
+        <w:ind w:left="1440" w:hanging="360"/>
+      </w:pPr>
+    </w:lvl>
+    <w:lvl w:ilvl="2" w:tplc="0409001B" w:tentative="1">
+      <w:start w:val="1"/>
+      <w:numFmt w:val="lowerRoman"/>
+      <w:lvlText w:val="%3."/>
+      <w:lvlJc w:val="right"/>
+      <w:pPr>
+        <w:ind w:left="2160" w:hanging="180"/>
+      </w:pPr>
+    </w:lvl>
+    <w:lvl w:ilvl="3" w:tplc="0409000F" w:tentative="1">
+      <w:start w:val="1"/>
+      <w:numFmt w:val="decimal"/>
+      <w:lvlText w:val="%4."/>
+      <w:lvlJc w:val="left"/>
+      <w:pPr>
+        <w:ind w:left="2880" w:hanging="360"/>
+      </w:pPr>
+    </w:lvl>
+    <w:lvl w:ilvl="4" w:tplc="04090019" w:tentative="1">
+      <w:start w:val="1"/>
+      <w:numFmt w:val="lowerLetter"/>
+      <w:lvlText w:val="%5."/>
+      <w:lvlJc w:val="left"/>
+      <w:pPr>
+        <w:ind w:left="3600" w:hanging="360"/>
+      </w:pPr>
+    </w:lvl>
+    <w:lvl w:ilvl="5" w:tplc="0409001B" w:tentative="1">
+      <w:start w:val="1"/>
+      <w:numFmt w:val="lowerRoman"/>
+      <w:lvlText w:val="%6."/>
+      <w:lvlJc w:val="right"/>
+      <w:pPr>
+        <w:ind w:left="4320" w:hanging="180"/>
+      </w:pPr>
+    </w:lvl>
+    <w:lvl w:ilvl="6" w:tplc="0409000F" w:tentative="1">
+      <w:start w:val="1"/>
+      <w:numFmt w:val="decimal"/>
+      <w:lvlText w:val="%7."/>
+      <w:lvlJc w:val="left"/>
+      <w:pPr>
+        <w:ind w:left="5040" w:hanging="360"/>
+      </w:pPr>
+    </w:lvl>
+    <w:lvl w:ilvl="7" w:tplc="04090019" w:tentative="1">
+      <w:start w:val="1"/>
+      <w:numFmt w:val="lowerLetter"/>
+      <w:lvlText w:val="%8."/>
+      <w:lvlJc w:val="left"/>
+      <w:pPr>
+        <w:ind w:left="5760" w:hanging="360"/>
+      </w:pPr>
+    </w:lvl>
+    <w:lvl w:ilvl="8" w:tplc="0409001B" w:tentative="1">
+      <w:start w:val="1"/>
+      <w:numFmt w:val="lowerRoman"/>
+      <w:lvlText w:val="%9."/>
+      <w:lvlJc w:val="right"/>
+      <w:pPr>
+        <w:ind w:left="6480" w:hanging="180"/>
+      </w:pPr>
+    </w:lvl>
+  </w:abstractNum>
+  <w:abstractNum w:abstractNumId="3" w15:restartNumberingAfterBreak="0">
+    <w:nsid w:val="2F0A612A"/>
+    <w:multiLevelType w:val="hybridMultilevel"/>
+    <w:tmpl w:val="C772FD0A"/>
+    <w:lvl w:ilvl="0" w:tplc="FFFFFFFF">
+      <w:start w:val="1"/>
+      <w:numFmt w:val="decimal"/>
+      <w:lvlText w:val="%1."/>
+      <w:lvlJc w:val="left"/>
+      <w:pPr>
+        <w:ind w:left="720" w:hanging="360"/>
+      </w:pPr>
+    </w:lvl>
+    <w:lvl w:ilvl="1" w:tplc="FFFFFFFF">
+      <w:start w:val="1"/>
+      <w:numFmt w:val="lowerLetter"/>
+      <w:lvlText w:val="%2."/>
+      <w:lvlJc w:val="left"/>
+      <w:pPr>
+        <w:ind w:left="1440" w:hanging="360"/>
+      </w:pPr>
+    </w:lvl>
+    <w:lvl w:ilvl="2" w:tplc="FFFFFFFF" w:tentative="1">
+      <w:start w:val="1"/>
+      <w:numFmt w:val="lowerRoman"/>
+      <w:lvlText w:val="%3."/>
+      <w:lvlJc w:val="right"/>
+      <w:pPr>
+        <w:ind w:left="2160" w:hanging="180"/>
+      </w:pPr>
+    </w:lvl>
+    <w:lvl w:ilvl="3" w:tplc="FFFFFFFF" w:tentative="1">
+      <w:start w:val="1"/>
+      <w:numFmt w:val="decimal"/>
+      <w:lvlText w:val="%4."/>
+      <w:lvlJc w:val="left"/>
+      <w:pPr>
+        <w:ind w:left="2880" w:hanging="360"/>
+      </w:pPr>
+    </w:lvl>
+    <w:lvl w:ilvl="4" w:tplc="FFFFFFFF" w:tentative="1">
+      <w:start w:val="1"/>
+      <w:numFmt w:val="lowerLetter"/>
+      <w:lvlText w:val="%5."/>
+      <w:lvlJc w:val="left"/>
+      <w:pPr>
+        <w:ind w:left="3600" w:hanging="360"/>
+      </w:pPr>
+    </w:lvl>
+    <w:lvl w:ilvl="5" w:tplc="FFFFFFFF" w:tentative="1">
+      <w:start w:val="1"/>
+      <w:numFmt w:val="lowerRoman"/>
+      <w:lvlText w:val="%6."/>
+      <w:lvlJc w:val="right"/>
+      <w:pPr>
+        <w:ind w:left="4320" w:hanging="180"/>
+      </w:pPr>
+    </w:lvl>
+    <w:lvl w:ilvl="6" w:tplc="FFFFFFFF" w:tentative="1">
+      <w:start w:val="1"/>
+      <w:numFmt w:val="decimal"/>
+      <w:lvlText w:val="%7."/>
+      <w:lvlJc w:val="left"/>
+      <w:pPr>
+        <w:ind w:left="5040" w:hanging="360"/>
+      </w:pPr>
+    </w:lvl>
+    <w:lvl w:ilvl="7" w:tplc="FFFFFFFF" w:tentative="1">
+      <w:start w:val="1"/>
+      <w:numFmt w:val="lowerLetter"/>
+      <w:lvlText w:val="%8."/>
+      <w:lvlJc w:val="left"/>
+      <w:pPr>
+        <w:ind w:left="5760" w:hanging="360"/>
+      </w:pPr>
+    </w:lvl>
+    <w:lvl w:ilvl="8" w:tplc="FFFFFFFF" w:tentative="1">
+      <w:start w:val="1"/>
+      <w:numFmt w:val="lowerRoman"/>
+      <w:lvlText w:val="%9."/>
+      <w:lvlJc w:val="right"/>
+      <w:pPr>
+        <w:ind w:left="6480" w:hanging="180"/>
+      </w:pPr>
+    </w:lvl>
+  </w:abstractNum>
+  <w:abstractNum w:abstractNumId="4" w15:restartNumberingAfterBreak="0">
+    <w:nsid w:val="31B5366E"/>
+    <w:multiLevelType w:val="hybridMultilevel"/>
+    <w:tmpl w:val="AD3C6110"/>
+    <w:lvl w:ilvl="0" w:tplc="FFFFFFFF">
+      <w:start w:val="1"/>
+      <w:numFmt w:val="lowerLetter"/>
+      <w:lvlText w:val="%1."/>
+      <w:lvlJc w:val="left"/>
+      <w:pPr>
+        <w:ind w:left="1080" w:hanging="360"/>
+      </w:pPr>
+      <w:rPr>
+        <w:sz w:val="28"/>
+        <w:szCs w:val="28"/>
+      </w:rPr>
+    </w:lvl>
+    <w:lvl w:ilvl="1" w:tplc="FFFFFFFF" w:tentative="1">
+      <w:start w:val="1"/>
+      <w:numFmt w:val="lowerLetter"/>
+      <w:lvlText w:val="%2."/>
+      <w:lvlJc w:val="left"/>
+      <w:pPr>
+        <w:ind w:left="1800" w:hanging="360"/>
+      </w:pPr>
+    </w:lvl>
+    <w:lvl w:ilvl="2" w:tplc="FFFFFFFF" w:tentative="1">
+      <w:start w:val="1"/>
+      <w:numFmt w:val="lowerRoman"/>
+      <w:lvlText w:val="%3."/>
+      <w:lvlJc w:val="right"/>
+      <w:pPr>
+        <w:ind w:left="2520" w:hanging="180"/>
+      </w:pPr>
+    </w:lvl>
+    <w:lvl w:ilvl="3" w:tplc="FFFFFFFF" w:tentative="1">
+      <w:start w:val="1"/>
+      <w:numFmt w:val="decimal"/>
+      <w:lvlText w:val="%4."/>
+      <w:lvlJc w:val="left"/>
+      <w:pPr>
+        <w:ind w:left="3240" w:hanging="360"/>
+      </w:pPr>
+    </w:lvl>
+    <w:lvl w:ilvl="4" w:tplc="FFFFFFFF" w:tentative="1">
+      <w:start w:val="1"/>
+      <w:numFmt w:val="lowerLetter"/>
+      <w:lvlText w:val="%5."/>
+      <w:lvlJc w:val="left"/>
+      <w:pPr>
+        <w:ind w:left="3960" w:hanging="360"/>
+      </w:pPr>
+    </w:lvl>
+    <w:lvl w:ilvl="5" w:tplc="FFFFFFFF" w:tentative="1">
+      <w:start w:val="1"/>
+      <w:numFmt w:val="lowerRoman"/>
+      <w:lvlText w:val="%6."/>
+      <w:lvlJc w:val="right"/>
+      <w:pPr>
+        <w:ind w:left="4680" w:hanging="180"/>
+      </w:pPr>
+    </w:lvl>
+    <w:lvl w:ilvl="6" w:tplc="FFFFFFFF" w:tentative="1">
+      <w:start w:val="1"/>
+      <w:numFmt w:val="decimal"/>
+      <w:lvlText w:val="%7."/>
+      <w:lvlJc w:val="left"/>
+      <w:pPr>
+        <w:ind w:left="5400" w:hanging="360"/>
+      </w:pPr>
+    </w:lvl>
+    <w:lvl w:ilvl="7" w:tplc="FFFFFFFF" w:tentative="1">
+      <w:start w:val="1"/>
+      <w:numFmt w:val="lowerLetter"/>
+      <w:lvlText w:val="%8."/>
+      <w:lvlJc w:val="left"/>
+      <w:pPr>
+        <w:ind w:left="6120" w:hanging="360"/>
+      </w:pPr>
+    </w:lvl>
+    <w:lvl w:ilvl="8" w:tplc="FFFFFFFF" w:tentative="1">
+      <w:start w:val="1"/>
+      <w:numFmt w:val="lowerRoman"/>
+      <w:lvlText w:val="%9."/>
+      <w:lvlJc w:val="right"/>
+      <w:pPr>
+        <w:ind w:left="6840" w:hanging="180"/>
+      </w:pPr>
+    </w:lvl>
+  </w:abstractNum>
+  <w:abstractNum w:abstractNumId="5" w15:restartNumberingAfterBreak="0">
+    <w:nsid w:val="43DE6620"/>
+    <w:multiLevelType w:val="hybridMultilevel"/>
+    <w:tmpl w:val="AD3C6110"/>
+    <w:lvl w:ilvl="0" w:tplc="04DCD9C4">
+      <w:start w:val="1"/>
+      <w:numFmt w:val="lowerLetter"/>
+      <w:lvlText w:val="%1."/>
+      <w:lvlJc w:val="left"/>
+      <w:pPr>
+        <w:ind w:left="1080" w:hanging="360"/>
+      </w:pPr>
+      <w:rPr>
+        <w:sz w:val="28"/>
+        <w:szCs w:val="28"/>
+      </w:rPr>
+    </w:lvl>
+    <w:lvl w:ilvl="1" w:tplc="04090019" w:tentative="1">
+      <w:start w:val="1"/>
+      <w:numFmt w:val="lowerLetter"/>
+      <w:lvlText w:val="%2."/>
+      <w:lvlJc w:val="left"/>
+      <w:pPr>
+        <w:ind w:left="1800" w:hanging="360"/>
+      </w:pPr>
+    </w:lvl>
+    <w:lvl w:ilvl="2" w:tplc="0409001B" w:tentative="1">
+      <w:start w:val="1"/>
+      <w:numFmt w:val="lowerRoman"/>
+      <w:lvlText w:val="%3."/>
+      <w:lvlJc w:val="right"/>
+      <w:pPr>
+        <w:ind w:left="2520" w:hanging="180"/>
+      </w:pPr>
+    </w:lvl>
+    <w:lvl w:ilvl="3" w:tplc="0409000F" w:tentative="1">
+      <w:start w:val="1"/>
+      <w:numFmt w:val="decimal"/>
+      <w:lvlText w:val="%4."/>
+      <w:lvlJc w:val="left"/>
+      <w:pPr>
+        <w:ind w:left="3240" w:hanging="360"/>
+      </w:pPr>
+    </w:lvl>
+    <w:lvl w:ilvl="4" w:tplc="04090019" w:tentative="1">
+      <w:start w:val="1"/>
+      <w:numFmt w:val="lowerLetter"/>
+      <w:lvlText w:val="%5."/>
+      <w:lvlJc w:val="left"/>
+      <w:pPr>
+        <w:ind w:left="3960" w:hanging="360"/>
+      </w:pPr>
+    </w:lvl>
+    <w:lvl w:ilvl="5" w:tplc="0409001B" w:tentative="1">
+      <w:start w:val="1"/>
+      <w:numFmt w:val="lowerRoman"/>
+      <w:lvlText w:val="%6."/>
+      <w:lvlJc w:val="right"/>
+      <w:pPr>
+        <w:ind w:left="4680" w:hanging="180"/>
+      </w:pPr>
+    </w:lvl>
+    <w:lvl w:ilvl="6" w:tplc="0409000F" w:tentative="1">
+      <w:start w:val="1"/>
+      <w:numFmt w:val="decimal"/>
+      <w:lvlText w:val="%7."/>
+      <w:lvlJc w:val="left"/>
+      <w:pPr>
+        <w:ind w:left="5400" w:hanging="360"/>
+      </w:pPr>
+    </w:lvl>
+    <w:lvl w:ilvl="7" w:tplc="04090019" w:tentative="1">
+      <w:start w:val="1"/>
+      <w:numFmt w:val="lowerLetter"/>
+      <w:lvlText w:val="%8."/>
+      <w:lvlJc w:val="left"/>
+      <w:pPr>
+        <w:ind w:left="6120" w:hanging="360"/>
+      </w:pPr>
+    </w:lvl>
+    <w:lvl w:ilvl="8" w:tplc="0409001B" w:tentative="1">
+      <w:start w:val="1"/>
+      <w:numFmt w:val="lowerRoman"/>
+      <w:lvlText w:val="%9."/>
+      <w:lvlJc w:val="right"/>
+      <w:pPr>
+        <w:ind w:left="6840" w:hanging="180"/>
+      </w:pPr>
+    </w:lvl>
+  </w:abstractNum>
+  <w:abstractNum w:abstractNumId="6" w15:restartNumberingAfterBreak="0">
+    <w:nsid w:val="44E82C2B"/>
+    <w:multiLevelType w:val="hybridMultilevel"/>
+    <w:tmpl w:val="AD3C6110"/>
+    <w:lvl w:ilvl="0" w:tplc="FFFFFFFF">
+      <w:start w:val="1"/>
+      <w:numFmt w:val="lowerLetter"/>
+      <w:lvlText w:val="%1."/>
+      <w:lvlJc w:val="left"/>
+      <w:pPr>
+        <w:ind w:left="1080" w:hanging="360"/>
+      </w:pPr>
+      <w:rPr>
+        <w:sz w:val="28"/>
+        <w:szCs w:val="28"/>
+      </w:rPr>
+    </w:lvl>
+    <w:lvl w:ilvl="1" w:tplc="FFFFFFFF" w:tentative="1">
+      <w:start w:val="1"/>
+      <w:numFmt w:val="lowerLetter"/>
+      <w:lvlText w:val="%2."/>
+      <w:lvlJc w:val="left"/>
+      <w:pPr>
+        <w:ind w:left="1800" w:hanging="360"/>
+      </w:pPr>
+    </w:lvl>
+    <w:lvl w:ilvl="2" w:tplc="FFFFFFFF" w:tentative="1">
+      <w:start w:val="1"/>
+      <w:numFmt w:val="lowerRoman"/>
+      <w:lvlText w:val="%3."/>
+      <w:lvlJc w:val="right"/>
+      <w:pPr>
+        <w:ind w:left="2520" w:hanging="180"/>
+      </w:pPr>
+    </w:lvl>
+    <w:lvl w:ilvl="3" w:tplc="FFFFFFFF" w:tentative="1">
+      <w:start w:val="1"/>
+      <w:numFmt w:val="decimal"/>
+      <w:lvlText w:val="%4."/>
+      <w:lvlJc w:val="left"/>
+      <w:pPr>
+        <w:ind w:left="3240" w:hanging="360"/>
+      </w:pPr>
+    </w:lvl>
+    <w:lvl w:ilvl="4" w:tplc="FFFFFFFF" w:tentative="1">
+      <w:start w:val="1"/>
+      <w:numFmt w:val="lowerLetter"/>
+      <w:lvlText w:val="%5."/>
+      <w:lvlJc w:val="left"/>
+      <w:pPr>
+        <w:ind w:left="3960" w:hanging="360"/>
+      </w:pPr>
+    </w:lvl>
+    <w:lvl w:ilvl="5" w:tplc="FFFFFFFF" w:tentative="1">
+      <w:start w:val="1"/>
+      <w:numFmt w:val="lowerRoman"/>
+      <w:lvlText w:val="%6."/>
+      <w:lvlJc w:val="right"/>
+      <w:pPr>
+        <w:ind w:left="4680" w:hanging="180"/>
+      </w:pPr>
+    </w:lvl>
+    <w:lvl w:ilvl="6" w:tplc="FFFFFFFF" w:tentative="1">
+      <w:start w:val="1"/>
+      <w:numFmt w:val="decimal"/>
+      <w:lvlText w:val="%7."/>
+      <w:lvlJc w:val="left"/>
+      <w:pPr>
+        <w:ind w:left="5400" w:hanging="360"/>
+      </w:pPr>
+    </w:lvl>
+    <w:lvl w:ilvl="7" w:tplc="FFFFFFFF" w:tentative="1">
+      <w:start w:val="1"/>
+      <w:numFmt w:val="lowerLetter"/>
+      <w:lvlText w:val="%8."/>
+      <w:lvlJc w:val="left"/>
+      <w:pPr>
+        <w:ind w:left="6120" w:hanging="360"/>
+      </w:pPr>
+    </w:lvl>
+    <w:lvl w:ilvl="8" w:tplc="FFFFFFFF" w:tentative="1">
+      <w:start w:val="1"/>
+      <w:numFmt w:val="lowerRoman"/>
+      <w:lvlText w:val="%9."/>
+      <w:lvlJc w:val="right"/>
+      <w:pPr>
+        <w:ind w:left="6840" w:hanging="180"/>
+      </w:pPr>
+    </w:lvl>
+  </w:abstractNum>
+  <w:abstractNum w:abstractNumId="7" w15:restartNumberingAfterBreak="0">
+    <w:nsid w:val="56A677E7"/>
+    <w:multiLevelType w:val="hybridMultilevel"/>
+    <w:tmpl w:val="C772FD0A"/>
+    <w:lvl w:ilvl="0" w:tplc="FFFFFFFF">
+      <w:start w:val="1"/>
+      <w:numFmt w:val="decimal"/>
+      <w:lvlText w:val="%1."/>
+      <w:lvlJc w:val="left"/>
+      <w:pPr>
+        <w:ind w:left="720" w:hanging="360"/>
+      </w:pPr>
+    </w:lvl>
+    <w:lvl w:ilvl="1" w:tplc="FFFFFFFF">
+      <w:start w:val="1"/>
+      <w:numFmt w:val="lowerLetter"/>
+      <w:lvlText w:val="%2."/>
+      <w:lvlJc w:val="left"/>
+      <w:pPr>
+        <w:ind w:left="1440" w:hanging="360"/>
+      </w:pPr>
+    </w:lvl>
+    <w:lvl w:ilvl="2" w:tplc="FFFFFFFF" w:tentative="1">
+      <w:start w:val="1"/>
+      <w:numFmt w:val="lowerRoman"/>
+      <w:lvlText w:val="%3."/>
+      <w:lvlJc w:val="right"/>
+      <w:pPr>
+        <w:ind w:left="2160" w:hanging="180"/>
+      </w:pPr>
+    </w:lvl>
+    <w:lvl w:ilvl="3" w:tplc="FFFFFFFF" w:tentative="1">
+      <w:start w:val="1"/>
+      <w:numFmt w:val="decimal"/>
+      <w:lvlText w:val="%4."/>
+      <w:lvlJc w:val="left"/>
+      <w:pPr>
+        <w:ind w:left="2880" w:hanging="360"/>
+      </w:pPr>
+    </w:lvl>
+    <w:lvl w:ilvl="4" w:tplc="FFFFFFFF" w:tentative="1">
+      <w:start w:val="1"/>
+      <w:numFmt w:val="lowerLetter"/>
+      <w:lvlText w:val="%5."/>
+      <w:lvlJc w:val="left"/>
+      <w:pPr>
+        <w:ind w:left="3600" w:hanging="360"/>
+      </w:pPr>
+    </w:lvl>
+    <w:lvl w:ilvl="5" w:tplc="FFFFFFFF" w:tentative="1">
+      <w:start w:val="1"/>
+      <w:numFmt w:val="lowerRoman"/>
+      <w:lvlText w:val="%6."/>
+      <w:lvlJc w:val="right"/>
+      <w:pPr>
+        <w:ind w:left="4320" w:hanging="180"/>
+      </w:pPr>
+    </w:lvl>
+    <w:lvl w:ilvl="6" w:tplc="FFFFFFFF" w:tentative="1">
+      <w:start w:val="1"/>
+      <w:numFmt w:val="decimal"/>
+      <w:lvlText w:val="%7."/>
+      <w:lvlJc w:val="left"/>
+      <w:pPr>
+        <w:ind w:left="5040" w:hanging="360"/>
+      </w:pPr>
+    </w:lvl>
+    <w:lvl w:ilvl="7" w:tplc="FFFFFFFF" w:tentative="1">
+      <w:start w:val="1"/>
+      <w:numFmt w:val="lowerLetter"/>
+      <w:lvlText w:val="%8."/>
+      <w:lvlJc w:val="left"/>
+      <w:pPr>
+        <w:ind w:left="5760" w:hanging="360"/>
+      </w:pPr>
+    </w:lvl>
+    <w:lvl w:ilvl="8" w:tplc="FFFFFFFF" w:tentative="1">
+      <w:start w:val="1"/>
+      <w:numFmt w:val="lowerRoman"/>
+      <w:lvlText w:val="%9."/>
+      <w:lvlJc w:val="right"/>
+      <w:pPr>
+        <w:ind w:left="6480" w:hanging="180"/>
+      </w:pPr>
+    </w:lvl>
+  </w:abstractNum>
+  <w:abstractNum w:abstractNumId="8" w15:restartNumberingAfterBreak="0">
+    <w:nsid w:val="75453997"/>
+    <w:multiLevelType w:val="hybridMultilevel"/>
+    <w:tmpl w:val="C772FD0A"/>
+    <w:lvl w:ilvl="0" w:tplc="FFFFFFFF">
+      <w:start w:val="1"/>
+      <w:numFmt w:val="decimal"/>
+      <w:lvlText w:val="%1."/>
+      <w:lvlJc w:val="left"/>
+      <w:pPr>
+        <w:ind w:left="720" w:hanging="360"/>
+      </w:pPr>
+    </w:lvl>
+    <w:lvl w:ilvl="1" w:tplc="FFFFFFFF">
+      <w:start w:val="1"/>
+      <w:numFmt w:val="lowerLetter"/>
+      <w:lvlText w:val="%2."/>
+      <w:lvlJc w:val="left"/>
+      <w:pPr>
+        <w:ind w:left="1440" w:hanging="360"/>
+      </w:pPr>
+    </w:lvl>
+    <w:lvl w:ilvl="2" w:tplc="FFFFFFFF" w:tentative="1">
+      <w:start w:val="1"/>
+      <w:numFmt w:val="lowerRoman"/>
+      <w:lvlText w:val="%3."/>
+      <w:lvlJc w:val="right"/>
+      <w:pPr>
+        <w:ind w:left="2160" w:hanging="180"/>
+      </w:pPr>
+    </w:lvl>
+    <w:lvl w:ilvl="3" w:tplc="FFFFFFFF" w:tentative="1">
+      <w:start w:val="1"/>
+      <w:numFmt w:val="decimal"/>
+      <w:lvlText w:val="%4."/>
+      <w:lvlJc w:val="left"/>
+      <w:pPr>
+        <w:ind w:left="2880" w:hanging="360"/>
+      </w:pPr>
+    </w:lvl>
+    <w:lvl w:ilvl="4" w:tplc="FFFFFFFF" w:tentative="1">
+      <w:start w:val="1"/>
+      <w:numFmt w:val="lowerLetter"/>
+      <w:lvlText w:val="%5."/>
+      <w:lvlJc w:val="left"/>
+      <w:pPr>
+        <w:ind w:left="3600" w:hanging="360"/>
+      </w:pPr>
+    </w:lvl>
+    <w:lvl w:ilvl="5" w:tplc="FFFFFFFF" w:tentative="1">
+      <w:start w:val="1"/>
+      <w:numFmt w:val="lowerRoman"/>
+      <w:lvlText w:val="%6."/>
+      <w:lvlJc w:val="right"/>
+      <w:pPr>
+        <w:ind w:left="4320" w:hanging="180"/>
+      </w:pPr>
+    </w:lvl>
+    <w:lvl w:ilvl="6" w:tplc="FFFFFFFF" w:tentative="1">
+      <w:start w:val="1"/>
+      <w:numFmt w:val="decimal"/>
+      <w:lvlText w:val="%7."/>
+      <w:lvlJc w:val="left"/>
+      <w:pPr>
+        <w:ind w:left="5040" w:hanging="360"/>
+      </w:pPr>
+    </w:lvl>
+    <w:lvl w:ilvl="7" w:tplc="FFFFFFFF" w:tentative="1">
+      <w:start w:val="1"/>
+      <w:numFmt w:val="lowerLetter"/>
+      <w:lvlText w:val="%8."/>
+      <w:lvlJc w:val="left"/>
+      <w:pPr>
+        <w:ind w:left="5760" w:hanging="360"/>
+      </w:pPr>
+    </w:lvl>
+    <w:lvl w:ilvl="8" w:tplc="FFFFFFFF" w:tentative="1">
+      <w:start w:val="1"/>
+      <w:numFmt w:val="lowerRoman"/>
+      <w:lvlText w:val="%9."/>
+      <w:lvlJc w:val="right"/>
+      <w:pPr>
+        <w:ind w:left="6480" w:hanging="180"/>
+      </w:pPr>
+    </w:lvl>
+  </w:abstractNum>
+  <w:num w:numId="1" w16cid:durableId="761141997">
+    <w:abstractNumId w:val="2"/>
+  </w:num>
+  <w:num w:numId="2" w16cid:durableId="142620483">
+    <w:abstractNumId w:val="5"/>
+  </w:num>
+  <w:num w:numId="3" w16cid:durableId="1009135029">
+    <w:abstractNumId w:val="6"/>
+  </w:num>
+  <w:num w:numId="4" w16cid:durableId="1674457157">
+    <w:abstractNumId w:val="4"/>
+  </w:num>
+  <w:num w:numId="5" w16cid:durableId="527915056">
+    <w:abstractNumId w:val="8"/>
+  </w:num>
+  <w:num w:numId="6" w16cid:durableId="1260065567">
+    <w:abstractNumId w:val="3"/>
+  </w:num>
+  <w:num w:numId="7" w16cid:durableId="1859613578">
+    <w:abstractNumId w:val="1"/>
+  </w:num>
+  <w:num w:numId="8" w16cid:durableId="708918658">
+    <w:abstractNumId w:val="7"/>
+  </w:num>
+  <w:num w:numId="9" w16cid:durableId="1989743577">
+    <w:abstractNumId w:val="0"/>
+  </w:num>
+</w:numbering>
 </file>
 
 <file path=word/styles.xml><?xml version="1.0" encoding="utf-8"?>
@@ -2820,7 +4016,6 @@
     <w:next w:val="Normal"/>
     <w:link w:val="Heading5Char"/>
     <w:uiPriority w:val="2"/>
-    <w:semiHidden/>
     <w:unhideWhenUsed/>
     <w:qFormat/>
     <w:rsid w:val="005A718F"/>
@@ -2835,6 +4030,26 @@
       <w:rFonts w:eastAsia="Times New Roman" w:cs="Times New Roman"/>
       <w:spacing w:val="-4"/>
       <w:kern w:val="28"/>
+    </w:rPr>
+  </w:style>
+  <w:style w:type="paragraph" w:styleId="Heading6">
+    <w:name w:val="heading 6"/>
+    <w:basedOn w:val="Normal"/>
+    <w:next w:val="Normal"/>
+    <w:link w:val="Heading6Char"/>
+    <w:uiPriority w:val="2"/>
+    <w:unhideWhenUsed/>
+    <w:qFormat/>
+    <w:rsid w:val="008F3173"/>
+    <w:pPr>
+      <w:keepNext/>
+      <w:keepLines/>
+      <w:spacing w:before="40"/>
+      <w:outlineLvl w:val="5"/>
+    </w:pPr>
+    <w:rPr>
+      <w:rFonts w:asciiTheme="majorHAnsi" w:eastAsiaTheme="majorEastAsia" w:hAnsiTheme="majorHAnsi" w:cstheme="majorBidi"/>
+      <w:color w:val="51031E" w:themeColor="accent1" w:themeShade="7F"/>
     </w:rPr>
   </w:style>
   <w:style w:type="character" w:default="1" w:styleId="DefaultParagraphFont">
@@ -3020,7 +4235,6 @@
     <w:basedOn w:val="DefaultParagraphFont"/>
     <w:link w:val="Heading5"/>
     <w:uiPriority w:val="2"/>
-    <w:semiHidden/>
     <w:rsid w:val="005A718F"/>
     <w:rPr>
       <w:rFonts w:eastAsia="Times New Roman" w:cs="Times New Roman"/>
@@ -3146,6 +4360,19 @@
       <w:spacing w:after="100"/>
       <w:ind w:left="280"/>
     </w:pPr>
+  </w:style>
+  <w:style w:type="character" w:customStyle="1" w:styleId="Heading6Char">
+    <w:name w:val="Heading 6 Char"/>
+    <w:basedOn w:val="DefaultParagraphFont"/>
+    <w:link w:val="Heading6"/>
+    <w:uiPriority w:val="2"/>
+    <w:rsid w:val="008F3173"/>
+    <w:rPr>
+      <w:rFonts w:asciiTheme="majorHAnsi" w:eastAsiaTheme="majorEastAsia" w:hAnsiTheme="majorHAnsi" w:cstheme="majorBidi"/>
+      <w:color w:val="51031E" w:themeColor="accent1" w:themeShade="7F"/>
+      <w:sz w:val="28"/>
+      <w:szCs w:val="22"/>
+    </w:rPr>
   </w:style>
 </w:styles>
 </file>

</xml_diff>

<commit_message>
First Draft of the Strategy Document
</commit_message>
<xml_diff>
--- a/DCPP Assignment Strategy Document.docx
+++ b/DCPP Assignment Strategy Document.docx
@@ -356,7 +356,7 @@
                             <w:pPr>
                               <w:pStyle w:val="Heading1"/>
                             </w:pPr>
-                            <w:bookmarkStart w:id="0" w:name="_Toc103694951"/>
+                            <w:bookmarkStart w:id="0" w:name="_Toc103723969"/>
                             <w:r>
                               <w:t>Data Collection &amp; Pre-Processing</w:t>
                             </w:r>
@@ -373,7 +373,7 @@
                                 <w:szCs w:val="40"/>
                               </w:rPr>
                             </w:pPr>
-                            <w:bookmarkStart w:id="1" w:name="_Toc103694952"/>
+                            <w:bookmarkStart w:id="1" w:name="_Toc103723970"/>
                             <w:r>
                               <w:rPr>
                                 <w:sz w:val="40"/>
@@ -400,7 +400,7 @@
                                 <w:szCs w:val="40"/>
                               </w:rPr>
                             </w:pPr>
-                            <w:bookmarkStart w:id="2" w:name="_Toc103694953"/>
+                            <w:bookmarkStart w:id="2" w:name="_Toc103723971"/>
                             <w:r>
                               <w:rPr>
                                 <w:sz w:val="40"/>
@@ -513,7 +513,7 @@
                       <w:pPr>
                         <w:pStyle w:val="Heading1"/>
                       </w:pPr>
-                      <w:bookmarkStart w:id="3" w:name="_Toc103694951"/>
+                      <w:bookmarkStart w:id="3" w:name="_Toc103723969"/>
                       <w:r>
                         <w:t>Data Collection &amp; Pre-Processing</w:t>
                       </w:r>
@@ -530,7 +530,7 @@
                           <w:szCs w:val="40"/>
                         </w:rPr>
                       </w:pPr>
-                      <w:bookmarkStart w:id="4" w:name="_Toc103694952"/>
+                      <w:bookmarkStart w:id="4" w:name="_Toc103723970"/>
                       <w:r>
                         <w:rPr>
                           <w:sz w:val="40"/>
@@ -557,7 +557,7 @@
                           <w:szCs w:val="40"/>
                         </w:rPr>
                       </w:pPr>
-                      <w:bookmarkStart w:id="5" w:name="_Toc103694953"/>
+                      <w:bookmarkStart w:id="5" w:name="_Toc103723971"/>
                       <w:r>
                         <w:rPr>
                           <w:sz w:val="40"/>
@@ -761,13 +761,7 @@
     </w:p>
     <w:sdt>
       <w:sdtPr>
-        <w:rPr>
-          <w:rFonts w:asciiTheme="minorHAnsi" w:eastAsiaTheme="minorEastAsia" w:hAnsiTheme="minorHAnsi" w:cstheme="minorBidi"/>
-          <w:color w:val="FFFFFF" w:themeColor="background1"/>
-          <w:sz w:val="28"/>
-          <w:szCs w:val="22"/>
-        </w:rPr>
-        <w:id w:val="1335805208"/>
+        <w:id w:val="1036391515"/>
         <w:docPartObj>
           <w:docPartGallery w:val="Table of Contents"/>
           <w:docPartUnique/>
@@ -775,9 +769,13 @@
       </w:sdtPr>
       <w:sdtEndPr>
         <w:rPr>
+          <w:rFonts w:asciiTheme="minorHAnsi" w:eastAsiaTheme="minorEastAsia" w:hAnsiTheme="minorHAnsi" w:cstheme="minorBidi"/>
           <w:b/>
           <w:bCs/>
           <w:noProof/>
+          <w:color w:val="FFFFFF" w:themeColor="background1"/>
+          <w:sz w:val="28"/>
+          <w:szCs w:val="22"/>
         </w:rPr>
       </w:sdtEndPr>
       <w:sdtContent>
@@ -786,7 +784,7 @@
             <w:pStyle w:val="TOCHeading"/>
           </w:pPr>
           <w:r>
-            <w:t>Contents</w:t>
+            <w:t>Table of Contents</w:t>
           </w:r>
         </w:p>
         <w:p>
@@ -810,11 +808,12 @@
           <w:r>
             <w:fldChar w:fldCharType="separate"/>
           </w:r>
-          <w:hyperlink r:id="rId8" w:anchor="_Toc103694951" w:history="1">
+          <w:hyperlink r:id="rId8" w:anchor="_Toc103723969" w:history="1">
             <w:r>
               <w:rPr>
                 <w:rStyle w:val="Hyperlink"/>
                 <w:noProof/>
+                <w:color w:val="auto"/>
               </w:rPr>
               <w:t>Data Collection &amp; Pre-Processing</w:t>
             </w:r>
@@ -822,6 +821,7 @@
               <w:rPr>
                 <w:noProof/>
                 <w:webHidden/>
+                <w:color w:val="auto"/>
               </w:rPr>
               <w:tab/>
             </w:r>
@@ -829,6 +829,7 @@
               <w:rPr>
                 <w:noProof/>
                 <w:webHidden/>
+                <w:color w:val="auto"/>
               </w:rPr>
               <w:fldChar w:fldCharType="begin"/>
             </w:r>
@@ -836,19 +837,22 @@
               <w:rPr>
                 <w:noProof/>
                 <w:webHidden/>
-              </w:rPr>
-              <w:instrText xml:space="preserve"> PAGEREF _Toc103694951 \h </w:instrText>
+                <w:color w:val="auto"/>
+              </w:rPr>
+              <w:instrText xml:space="preserve"> PAGEREF _Toc103723969 \h </w:instrText>
             </w:r>
             <w:r>
               <w:rPr>
                 <w:noProof/>
                 <w:webHidden/>
+                <w:color w:val="auto"/>
               </w:rPr>
             </w:r>
             <w:r>
               <w:rPr>
                 <w:noProof/>
                 <w:webHidden/>
+                <w:color w:val="auto"/>
               </w:rPr>
               <w:fldChar w:fldCharType="separate"/>
             </w:r>
@@ -856,6 +860,7 @@
               <w:rPr>
                 <w:noProof/>
                 <w:webHidden/>
+                <w:color w:val="auto"/>
               </w:rPr>
               <w:t>1</w:t>
             </w:r>
@@ -863,6 +868,7 @@
               <w:rPr>
                 <w:noProof/>
                 <w:webHidden/>
+                <w:color w:val="auto"/>
               </w:rPr>
               <w:fldChar w:fldCharType="end"/>
             </w:r>
@@ -880,11 +886,12 @@
               <w:sz w:val="22"/>
             </w:rPr>
           </w:pPr>
-          <w:hyperlink r:id="rId9" w:anchor="_Toc103694952" w:history="1">
+          <w:hyperlink r:id="rId9" w:anchor="_Toc103723970" w:history="1">
             <w:r>
               <w:rPr>
                 <w:rStyle w:val="Hyperlink"/>
                 <w:noProof/>
+                <w:color w:val="auto"/>
               </w:rPr>
               <w:t>Group Assignment</w:t>
             </w:r>
@@ -892,6 +899,7 @@
               <w:rPr>
                 <w:noProof/>
                 <w:webHidden/>
+                <w:color w:val="auto"/>
               </w:rPr>
               <w:tab/>
             </w:r>
@@ -899,6 +907,7 @@
               <w:rPr>
                 <w:noProof/>
                 <w:webHidden/>
+                <w:color w:val="auto"/>
               </w:rPr>
               <w:fldChar w:fldCharType="begin"/>
             </w:r>
@@ -906,19 +915,22 @@
               <w:rPr>
                 <w:noProof/>
                 <w:webHidden/>
-              </w:rPr>
-              <w:instrText xml:space="preserve"> PAGEREF _Toc103694952 \h </w:instrText>
+                <w:color w:val="auto"/>
+              </w:rPr>
+              <w:instrText xml:space="preserve"> PAGEREF _Toc103723970 \h </w:instrText>
             </w:r>
             <w:r>
               <w:rPr>
                 <w:noProof/>
                 <w:webHidden/>
+                <w:color w:val="auto"/>
               </w:rPr>
             </w:r>
             <w:r>
               <w:rPr>
                 <w:noProof/>
                 <w:webHidden/>
+                <w:color w:val="auto"/>
               </w:rPr>
               <w:fldChar w:fldCharType="separate"/>
             </w:r>
@@ -926,6 +938,7 @@
               <w:rPr>
                 <w:noProof/>
                 <w:webHidden/>
+                <w:color w:val="auto"/>
               </w:rPr>
               <w:t>1</w:t>
             </w:r>
@@ -933,6 +946,7 @@
               <w:rPr>
                 <w:noProof/>
                 <w:webHidden/>
+                <w:color w:val="auto"/>
               </w:rPr>
               <w:fldChar w:fldCharType="end"/>
             </w:r>
@@ -950,11 +964,12 @@
               <w:sz w:val="22"/>
             </w:rPr>
           </w:pPr>
-          <w:hyperlink r:id="rId10" w:anchor="_Toc103694953" w:history="1">
+          <w:hyperlink r:id="rId10" w:anchor="_Toc103723971" w:history="1">
             <w:r>
               <w:rPr>
                 <w:rStyle w:val="Hyperlink"/>
                 <w:noProof/>
+                <w:color w:val="auto"/>
               </w:rPr>
               <w:t>Domain : Indian Stock Market</w:t>
             </w:r>
@@ -962,6 +977,7 @@
               <w:rPr>
                 <w:noProof/>
                 <w:webHidden/>
+                <w:color w:val="auto"/>
               </w:rPr>
               <w:tab/>
             </w:r>
@@ -969,6 +985,7 @@
               <w:rPr>
                 <w:noProof/>
                 <w:webHidden/>
+                <w:color w:val="auto"/>
               </w:rPr>
               <w:fldChar w:fldCharType="begin"/>
             </w:r>
@@ -976,19 +993,22 @@
               <w:rPr>
                 <w:noProof/>
                 <w:webHidden/>
-              </w:rPr>
-              <w:instrText xml:space="preserve"> PAGEREF _Toc103694953 \h </w:instrText>
+                <w:color w:val="auto"/>
+              </w:rPr>
+              <w:instrText xml:space="preserve"> PAGEREF _Toc103723971 \h </w:instrText>
             </w:r>
             <w:r>
               <w:rPr>
                 <w:noProof/>
                 <w:webHidden/>
+                <w:color w:val="auto"/>
               </w:rPr>
             </w:r>
             <w:r>
               <w:rPr>
                 <w:noProof/>
                 <w:webHidden/>
+                <w:color w:val="auto"/>
               </w:rPr>
               <w:fldChar w:fldCharType="separate"/>
             </w:r>
@@ -996,6 +1016,7 @@
               <w:rPr>
                 <w:noProof/>
                 <w:webHidden/>
+                <w:color w:val="auto"/>
               </w:rPr>
               <w:t>1</w:t>
             </w:r>
@@ -1003,6 +1024,7 @@
               <w:rPr>
                 <w:noProof/>
                 <w:webHidden/>
+                <w:color w:val="auto"/>
               </w:rPr>
               <w:fldChar w:fldCharType="end"/>
             </w:r>
@@ -1011,67 +1033,70 @@
         <w:p>
           <w:pPr>
             <w:pStyle w:val="TOC2"/>
-            <w:tabs>
-              <w:tab w:val="right" w:leader="dot" w:pos="9926"/>
-            </w:tabs>
             <w:rPr>
-              <w:noProof/>
-              <w:color w:val="auto"/>
               <w:sz w:val="22"/>
+              <w:szCs w:val="22"/>
             </w:rPr>
           </w:pPr>
-          <w:hyperlink w:anchor="_Toc103694954" w:history="1">
+          <w:hyperlink w:anchor="_Toc103723972" w:history="1">
             <w:r>
               <w:rPr>
                 <w:rStyle w:val="Hyperlink"/>
-                <w:noProof/>
+                <w:color w:val="auto"/>
+              </w:rPr>
+              <w:t>1.</w:t>
+            </w:r>
+            <w:r>
+              <w:rPr>
+                <w:sz w:val="22"/>
+                <w:szCs w:val="22"/>
+              </w:rPr>
+              <w:tab/>
+            </w:r>
+            <w:r>
+              <w:rPr>
+                <w:rStyle w:val="Hyperlink"/>
+                <w:color w:val="auto"/>
               </w:rPr>
               <w:t>Executive Summary</w:t>
             </w:r>
             <w:r>
               <w:rPr>
-                <w:noProof/>
                 <w:webHidden/>
               </w:rPr>
               <w:tab/>
             </w:r>
             <w:r>
               <w:rPr>
-                <w:noProof/>
                 <w:webHidden/>
               </w:rPr>
               <w:fldChar w:fldCharType="begin"/>
             </w:r>
             <w:r>
               <w:rPr>
-                <w:noProof/>
-                <w:webHidden/>
-              </w:rPr>
-              <w:instrText xml:space="preserve"> PAGEREF _Toc103694954 \h </w:instrText>
-            </w:r>
-            <w:r>
-              <w:rPr>
-                <w:noProof/>
-                <w:webHidden/>
-              </w:rPr>
-            </w:r>
-            <w:r>
-              <w:rPr>
-                <w:noProof/>
+                <w:webHidden/>
+              </w:rPr>
+              <w:instrText xml:space="preserve"> PAGEREF _Toc103723972 \h </w:instrText>
+            </w:r>
+            <w:r>
+              <w:rPr>
+                <w:webHidden/>
+              </w:rPr>
+            </w:r>
+            <w:r>
+              <w:rPr>
                 <w:webHidden/>
               </w:rPr>
               <w:fldChar w:fldCharType="separate"/>
             </w:r>
             <w:r>
               <w:rPr>
-                <w:noProof/>
                 <w:webHidden/>
               </w:rPr>
               <w:t>3</w:t>
             </w:r>
             <w:r>
               <w:rPr>
-                <w:noProof/>
                 <w:webHidden/>
               </w:rPr>
               <w:fldChar w:fldCharType="end"/>
@@ -1081,67 +1106,70 @@
         <w:p>
           <w:pPr>
             <w:pStyle w:val="TOC2"/>
-            <w:tabs>
-              <w:tab w:val="right" w:leader="dot" w:pos="9926"/>
-            </w:tabs>
             <w:rPr>
-              <w:noProof/>
-              <w:color w:val="auto"/>
               <w:sz w:val="22"/>
+              <w:szCs w:val="22"/>
             </w:rPr>
           </w:pPr>
-          <w:hyperlink w:anchor="_Toc103694955" w:history="1">
+          <w:hyperlink w:anchor="_Toc103723973" w:history="1">
             <w:r>
               <w:rPr>
                 <w:rStyle w:val="Hyperlink"/>
-                <w:noProof/>
+                <w:color w:val="auto"/>
+              </w:rPr>
+              <w:t>2.</w:t>
+            </w:r>
+            <w:r>
+              <w:rPr>
+                <w:sz w:val="22"/>
+                <w:szCs w:val="22"/>
+              </w:rPr>
+              <w:tab/>
+            </w:r>
+            <w:r>
+              <w:rPr>
+                <w:rStyle w:val="Hyperlink"/>
+                <w:color w:val="auto"/>
               </w:rPr>
               <w:t>Domain &amp; Seed Sources</w:t>
             </w:r>
             <w:r>
               <w:rPr>
-                <w:noProof/>
                 <w:webHidden/>
               </w:rPr>
               <w:tab/>
             </w:r>
             <w:r>
               <w:rPr>
-                <w:noProof/>
                 <w:webHidden/>
               </w:rPr>
               <w:fldChar w:fldCharType="begin"/>
             </w:r>
             <w:r>
               <w:rPr>
-                <w:noProof/>
-                <w:webHidden/>
-              </w:rPr>
-              <w:instrText xml:space="preserve"> PAGEREF _Toc103694955 \h </w:instrText>
-            </w:r>
-            <w:r>
-              <w:rPr>
-                <w:noProof/>
-                <w:webHidden/>
-              </w:rPr>
-            </w:r>
-            <w:r>
-              <w:rPr>
-                <w:noProof/>
+                <w:webHidden/>
+              </w:rPr>
+              <w:instrText xml:space="preserve"> PAGEREF _Toc103723973 \h </w:instrText>
+            </w:r>
+            <w:r>
+              <w:rPr>
+                <w:webHidden/>
+              </w:rPr>
+            </w:r>
+            <w:r>
+              <w:rPr>
                 <w:webHidden/>
               </w:rPr>
               <w:fldChar w:fldCharType="separate"/>
             </w:r>
             <w:r>
               <w:rPr>
-                <w:noProof/>
                 <w:webHidden/>
               </w:rPr>
               <w:t>4</w:t>
             </w:r>
             <w:r>
               <w:rPr>
-                <w:noProof/>
                 <w:webHidden/>
               </w:rPr>
               <w:fldChar w:fldCharType="end"/>
@@ -1151,67 +1179,70 @@
         <w:p>
           <w:pPr>
             <w:pStyle w:val="TOC2"/>
-            <w:tabs>
-              <w:tab w:val="right" w:leader="dot" w:pos="9926"/>
-            </w:tabs>
             <w:rPr>
-              <w:noProof/>
-              <w:color w:val="auto"/>
               <w:sz w:val="22"/>
+              <w:szCs w:val="22"/>
             </w:rPr>
           </w:pPr>
-          <w:hyperlink w:anchor="_Toc103694956" w:history="1">
+          <w:hyperlink w:anchor="_Toc103723974" w:history="1">
             <w:r>
               <w:rPr>
                 <w:rStyle w:val="Hyperlink"/>
-                <w:noProof/>
+                <w:color w:val="auto"/>
+              </w:rPr>
+              <w:t>3.</w:t>
+            </w:r>
+            <w:r>
+              <w:rPr>
+                <w:sz w:val="22"/>
+                <w:szCs w:val="22"/>
+              </w:rPr>
+              <w:tab/>
+            </w:r>
+            <w:r>
+              <w:rPr>
+                <w:rStyle w:val="Hyperlink"/>
+                <w:color w:val="auto"/>
               </w:rPr>
               <w:t>Structured &amp; Unstructured Sources</w:t>
             </w:r>
             <w:r>
               <w:rPr>
-                <w:noProof/>
                 <w:webHidden/>
               </w:rPr>
               <w:tab/>
             </w:r>
             <w:r>
               <w:rPr>
-                <w:noProof/>
                 <w:webHidden/>
               </w:rPr>
               <w:fldChar w:fldCharType="begin"/>
             </w:r>
             <w:r>
               <w:rPr>
-                <w:noProof/>
-                <w:webHidden/>
-              </w:rPr>
-              <w:instrText xml:space="preserve"> PAGEREF _Toc103694956 \h </w:instrText>
-            </w:r>
-            <w:r>
-              <w:rPr>
-                <w:noProof/>
-                <w:webHidden/>
-              </w:rPr>
-            </w:r>
-            <w:r>
-              <w:rPr>
-                <w:noProof/>
+                <w:webHidden/>
+              </w:rPr>
+              <w:instrText xml:space="preserve"> PAGEREF _Toc103723974 \h </w:instrText>
+            </w:r>
+            <w:r>
+              <w:rPr>
+                <w:webHidden/>
+              </w:rPr>
+            </w:r>
+            <w:r>
+              <w:rPr>
                 <w:webHidden/>
               </w:rPr>
               <w:fldChar w:fldCharType="separate"/>
             </w:r>
             <w:r>
               <w:rPr>
-                <w:noProof/>
                 <w:webHidden/>
               </w:rPr>
               <w:t>5</w:t>
             </w:r>
             <w:r>
               <w:rPr>
-                <w:noProof/>
                 <w:webHidden/>
               </w:rPr>
               <w:fldChar w:fldCharType="end"/>
@@ -1221,67 +1252,70 @@
         <w:p>
           <w:pPr>
             <w:pStyle w:val="TOC2"/>
-            <w:tabs>
-              <w:tab w:val="right" w:leader="dot" w:pos="9926"/>
-            </w:tabs>
             <w:rPr>
-              <w:noProof/>
-              <w:color w:val="auto"/>
               <w:sz w:val="22"/>
+              <w:szCs w:val="22"/>
             </w:rPr>
           </w:pPr>
-          <w:hyperlink w:anchor="_Toc103694957" w:history="1">
+          <w:hyperlink w:anchor="_Toc103723975" w:history="1">
             <w:r>
               <w:rPr>
                 <w:rStyle w:val="Hyperlink"/>
-                <w:noProof/>
-              </w:rPr>
-              <w:t>Download / Crawl / Collect Data</w:t>
-            </w:r>
-            <w:r>
-              <w:rPr>
-                <w:noProof/>
-                <w:webHidden/>
+                <w:color w:val="auto"/>
+              </w:rPr>
+              <w:t>4.</w:t>
+            </w:r>
+            <w:r>
+              <w:rPr>
+                <w:sz w:val="22"/>
+                <w:szCs w:val="22"/>
               </w:rPr>
               <w:tab/>
             </w:r>
             <w:r>
               <w:rPr>
-                <w:noProof/>
+                <w:rStyle w:val="Hyperlink"/>
+                <w:color w:val="auto"/>
+              </w:rPr>
+              <w:t>Data Collection</w:t>
+            </w:r>
+            <w:r>
+              <w:rPr>
+                <w:webHidden/>
+              </w:rPr>
+              <w:tab/>
+            </w:r>
+            <w:r>
+              <w:rPr>
                 <w:webHidden/>
               </w:rPr>
               <w:fldChar w:fldCharType="begin"/>
             </w:r>
             <w:r>
               <w:rPr>
-                <w:noProof/>
-                <w:webHidden/>
-              </w:rPr>
-              <w:instrText xml:space="preserve"> PAGEREF _Toc103694957 \h </w:instrText>
-            </w:r>
-            <w:r>
-              <w:rPr>
-                <w:noProof/>
-                <w:webHidden/>
-              </w:rPr>
-            </w:r>
-            <w:r>
-              <w:rPr>
-                <w:noProof/>
+                <w:webHidden/>
+              </w:rPr>
+              <w:instrText xml:space="preserve"> PAGEREF _Toc103723975 \h </w:instrText>
+            </w:r>
+            <w:r>
+              <w:rPr>
+                <w:webHidden/>
+              </w:rPr>
+            </w:r>
+            <w:r>
+              <w:rPr>
                 <w:webHidden/>
               </w:rPr>
               <w:fldChar w:fldCharType="separate"/>
             </w:r>
             <w:r>
               <w:rPr>
-                <w:noProof/>
                 <w:webHidden/>
               </w:rPr>
               <w:t>6</w:t>
             </w:r>
             <w:r>
               <w:rPr>
-                <w:noProof/>
                 <w:webHidden/>
               </w:rPr>
               <w:fldChar w:fldCharType="end"/>
@@ -1291,67 +1325,70 @@
         <w:p>
           <w:pPr>
             <w:pStyle w:val="TOC2"/>
-            <w:tabs>
-              <w:tab w:val="right" w:leader="dot" w:pos="9926"/>
-            </w:tabs>
             <w:rPr>
-              <w:noProof/>
-              <w:color w:val="auto"/>
               <w:sz w:val="22"/>
+              <w:szCs w:val="22"/>
             </w:rPr>
           </w:pPr>
-          <w:hyperlink w:anchor="_Toc103694958" w:history="1">
+          <w:hyperlink w:anchor="_Toc103723976" w:history="1">
             <w:r>
               <w:rPr>
                 <w:rStyle w:val="Hyperlink"/>
-                <w:noProof/>
-              </w:rPr>
-              <w:t>Data Conversion from Original Sources to Structured Data</w:t>
-            </w:r>
-            <w:r>
-              <w:rPr>
-                <w:noProof/>
-                <w:webHidden/>
+                <w:color w:val="auto"/>
+              </w:rPr>
+              <w:t>5.</w:t>
+            </w:r>
+            <w:r>
+              <w:rPr>
+                <w:sz w:val="22"/>
+                <w:szCs w:val="22"/>
               </w:rPr>
               <w:tab/>
             </w:r>
             <w:r>
               <w:rPr>
-                <w:noProof/>
+                <w:rStyle w:val="Hyperlink"/>
+                <w:color w:val="auto"/>
+              </w:rPr>
+              <w:t>Data Format Conversion</w:t>
+            </w:r>
+            <w:r>
+              <w:rPr>
+                <w:webHidden/>
+              </w:rPr>
+              <w:tab/>
+            </w:r>
+            <w:r>
+              <w:rPr>
                 <w:webHidden/>
               </w:rPr>
               <w:fldChar w:fldCharType="begin"/>
             </w:r>
             <w:r>
               <w:rPr>
-                <w:noProof/>
-                <w:webHidden/>
-              </w:rPr>
-              <w:instrText xml:space="preserve"> PAGEREF _Toc103694958 \h </w:instrText>
-            </w:r>
-            <w:r>
-              <w:rPr>
-                <w:noProof/>
-                <w:webHidden/>
-              </w:rPr>
-            </w:r>
-            <w:r>
-              <w:rPr>
-                <w:noProof/>
+                <w:webHidden/>
+              </w:rPr>
+              <w:instrText xml:space="preserve"> PAGEREF _Toc103723976 \h </w:instrText>
+            </w:r>
+            <w:r>
+              <w:rPr>
+                <w:webHidden/>
+              </w:rPr>
+            </w:r>
+            <w:r>
+              <w:rPr>
                 <w:webHidden/>
               </w:rPr>
               <w:fldChar w:fldCharType="separate"/>
             </w:r>
             <w:r>
               <w:rPr>
-                <w:noProof/>
                 <w:webHidden/>
               </w:rPr>
               <w:t>7</w:t>
             </w:r>
             <w:r>
               <w:rPr>
-                <w:noProof/>
                 <w:webHidden/>
               </w:rPr>
               <w:fldChar w:fldCharType="end"/>
@@ -1361,67 +1398,70 @@
         <w:p>
           <w:pPr>
             <w:pStyle w:val="TOC2"/>
-            <w:tabs>
-              <w:tab w:val="right" w:leader="dot" w:pos="9926"/>
-            </w:tabs>
             <w:rPr>
-              <w:noProof/>
-              <w:color w:val="auto"/>
               <w:sz w:val="22"/>
+              <w:szCs w:val="22"/>
             </w:rPr>
           </w:pPr>
-          <w:hyperlink w:anchor="_Toc103694959" w:history="1">
+          <w:hyperlink w:anchor="_Toc103723977" w:history="1">
             <w:r>
               <w:rPr>
                 <w:rStyle w:val="Hyperlink"/>
-                <w:noProof/>
+                <w:color w:val="auto"/>
+              </w:rPr>
+              <w:t>6.</w:t>
+            </w:r>
+            <w:r>
+              <w:rPr>
+                <w:sz w:val="22"/>
+                <w:szCs w:val="22"/>
+              </w:rPr>
+              <w:tab/>
+            </w:r>
+            <w:r>
+              <w:rPr>
+                <w:rStyle w:val="Hyperlink"/>
+                <w:color w:val="auto"/>
               </w:rPr>
               <w:t>Data Cleaning &amp; Pre-Processing</w:t>
             </w:r>
             <w:r>
               <w:rPr>
-                <w:noProof/>
                 <w:webHidden/>
               </w:rPr>
               <w:tab/>
             </w:r>
             <w:r>
               <w:rPr>
-                <w:noProof/>
                 <w:webHidden/>
               </w:rPr>
               <w:fldChar w:fldCharType="begin"/>
             </w:r>
             <w:r>
               <w:rPr>
-                <w:noProof/>
-                <w:webHidden/>
-              </w:rPr>
-              <w:instrText xml:space="preserve"> PAGEREF _Toc103694959 \h </w:instrText>
-            </w:r>
-            <w:r>
-              <w:rPr>
-                <w:noProof/>
-                <w:webHidden/>
-              </w:rPr>
-            </w:r>
-            <w:r>
-              <w:rPr>
-                <w:noProof/>
+                <w:webHidden/>
+              </w:rPr>
+              <w:instrText xml:space="preserve"> PAGEREF _Toc103723977 \h </w:instrText>
+            </w:r>
+            <w:r>
+              <w:rPr>
+                <w:webHidden/>
+              </w:rPr>
+            </w:r>
+            <w:r>
+              <w:rPr>
                 <w:webHidden/>
               </w:rPr>
               <w:fldChar w:fldCharType="separate"/>
             </w:r>
             <w:r>
               <w:rPr>
-                <w:noProof/>
                 <w:webHidden/>
               </w:rPr>
               <w:t>8</w:t>
             </w:r>
             <w:r>
               <w:rPr>
-                <w:noProof/>
                 <w:webHidden/>
               </w:rPr>
               <w:fldChar w:fldCharType="end"/>
@@ -1431,67 +1471,70 @@
         <w:p>
           <w:pPr>
             <w:pStyle w:val="TOC2"/>
-            <w:tabs>
-              <w:tab w:val="right" w:leader="dot" w:pos="9926"/>
-            </w:tabs>
             <w:rPr>
-              <w:noProof/>
-              <w:color w:val="auto"/>
               <w:sz w:val="22"/>
+              <w:szCs w:val="22"/>
             </w:rPr>
           </w:pPr>
-          <w:hyperlink w:anchor="_Toc103694960" w:history="1">
+          <w:hyperlink w:anchor="_Toc103723978" w:history="1">
             <w:r>
               <w:rPr>
                 <w:rStyle w:val="Hyperlink"/>
-                <w:noProof/>
-              </w:rPr>
-              <w:t>Observations / Insights &amp; Analytics</w:t>
-            </w:r>
-            <w:r>
-              <w:rPr>
-                <w:noProof/>
-                <w:webHidden/>
+                <w:color w:val="auto"/>
+              </w:rPr>
+              <w:t>7.</w:t>
+            </w:r>
+            <w:r>
+              <w:rPr>
+                <w:sz w:val="22"/>
+                <w:szCs w:val="22"/>
               </w:rPr>
               <w:tab/>
             </w:r>
             <w:r>
               <w:rPr>
-                <w:noProof/>
+                <w:rStyle w:val="Hyperlink"/>
+                <w:color w:val="auto"/>
+              </w:rPr>
+              <w:t>Observation &amp; Insights</w:t>
+            </w:r>
+            <w:r>
+              <w:rPr>
+                <w:webHidden/>
+              </w:rPr>
+              <w:tab/>
+            </w:r>
+            <w:r>
+              <w:rPr>
                 <w:webHidden/>
               </w:rPr>
               <w:fldChar w:fldCharType="begin"/>
             </w:r>
             <w:r>
               <w:rPr>
-                <w:noProof/>
-                <w:webHidden/>
-              </w:rPr>
-              <w:instrText xml:space="preserve"> PAGEREF _Toc103694960 \h </w:instrText>
-            </w:r>
-            <w:r>
-              <w:rPr>
-                <w:noProof/>
-                <w:webHidden/>
-              </w:rPr>
-            </w:r>
-            <w:r>
-              <w:rPr>
-                <w:noProof/>
+                <w:webHidden/>
+              </w:rPr>
+              <w:instrText xml:space="preserve"> PAGEREF _Toc103723978 \h </w:instrText>
+            </w:r>
+            <w:r>
+              <w:rPr>
+                <w:webHidden/>
+              </w:rPr>
+            </w:r>
+            <w:r>
+              <w:rPr>
                 <w:webHidden/>
               </w:rPr>
               <w:fldChar w:fldCharType="separate"/>
             </w:r>
             <w:r>
               <w:rPr>
-                <w:noProof/>
                 <w:webHidden/>
               </w:rPr>
               <w:t>9</w:t>
             </w:r>
             <w:r>
               <w:rPr>
-                <w:noProof/>
                 <w:webHidden/>
               </w:rPr>
               <w:fldChar w:fldCharType="end"/>
@@ -1501,67 +1544,70 @@
         <w:p>
           <w:pPr>
             <w:pStyle w:val="TOC2"/>
-            <w:tabs>
-              <w:tab w:val="right" w:leader="dot" w:pos="9926"/>
-            </w:tabs>
             <w:rPr>
-              <w:noProof/>
-              <w:color w:val="auto"/>
               <w:sz w:val="22"/>
+              <w:szCs w:val="22"/>
             </w:rPr>
           </w:pPr>
-          <w:hyperlink w:anchor="_Toc103694961" w:history="1">
+          <w:hyperlink w:anchor="_Toc103723979" w:history="1">
             <w:r>
               <w:rPr>
                 <w:rStyle w:val="Hyperlink"/>
-                <w:noProof/>
-              </w:rPr>
-              <w:t>Strategy to enhance data with Crowd Sourcing Methods</w:t>
-            </w:r>
-            <w:r>
-              <w:rPr>
-                <w:noProof/>
-                <w:webHidden/>
+                <w:color w:val="auto"/>
+              </w:rPr>
+              <w:t>8.</w:t>
+            </w:r>
+            <w:r>
+              <w:rPr>
+                <w:sz w:val="22"/>
+                <w:szCs w:val="22"/>
               </w:rPr>
               <w:tab/>
             </w:r>
             <w:r>
               <w:rPr>
-                <w:noProof/>
+                <w:rStyle w:val="Hyperlink"/>
+                <w:color w:val="auto"/>
+              </w:rPr>
+              <w:t>Enhancing data with Crowd Sourcing Methods</w:t>
+            </w:r>
+            <w:r>
+              <w:rPr>
+                <w:webHidden/>
+              </w:rPr>
+              <w:tab/>
+            </w:r>
+            <w:r>
+              <w:rPr>
                 <w:webHidden/>
               </w:rPr>
               <w:fldChar w:fldCharType="begin"/>
             </w:r>
             <w:r>
               <w:rPr>
-                <w:noProof/>
-                <w:webHidden/>
-              </w:rPr>
-              <w:instrText xml:space="preserve"> PAGEREF _Toc103694961 \h </w:instrText>
-            </w:r>
-            <w:r>
-              <w:rPr>
-                <w:noProof/>
-                <w:webHidden/>
-              </w:rPr>
-            </w:r>
-            <w:r>
-              <w:rPr>
-                <w:noProof/>
+                <w:webHidden/>
+              </w:rPr>
+              <w:instrText xml:space="preserve"> PAGEREF _Toc103723979 \h </w:instrText>
+            </w:r>
+            <w:r>
+              <w:rPr>
+                <w:webHidden/>
+              </w:rPr>
+            </w:r>
+            <w:r>
+              <w:rPr>
                 <w:webHidden/>
               </w:rPr>
               <w:fldChar w:fldCharType="separate"/>
             </w:r>
             <w:r>
               <w:rPr>
-                <w:noProof/>
                 <w:webHidden/>
               </w:rPr>
               <w:t>10</w:t>
             </w:r>
             <w:r>
               <w:rPr>
-                <w:noProof/>
                 <w:webHidden/>
               </w:rPr>
               <w:fldChar w:fldCharType="end"/>
@@ -1571,67 +1617,70 @@
         <w:p>
           <w:pPr>
             <w:pStyle w:val="TOC2"/>
-            <w:tabs>
-              <w:tab w:val="right" w:leader="dot" w:pos="9926"/>
-            </w:tabs>
             <w:rPr>
-              <w:noProof/>
-              <w:color w:val="auto"/>
               <w:sz w:val="22"/>
+              <w:szCs w:val="22"/>
             </w:rPr>
           </w:pPr>
-          <w:hyperlink w:anchor="_Toc103694962" w:history="1">
+          <w:hyperlink w:anchor="_Toc103723980" w:history="1">
             <w:r>
               <w:rPr>
                 <w:rStyle w:val="Hyperlink"/>
-                <w:noProof/>
+                <w:color w:val="auto"/>
+              </w:rPr>
+              <w:t>9.</w:t>
+            </w:r>
+            <w:r>
+              <w:rPr>
+                <w:sz w:val="22"/>
+                <w:szCs w:val="22"/>
+              </w:rPr>
+              <w:tab/>
+            </w:r>
+            <w:r>
+              <w:rPr>
+                <w:rStyle w:val="Hyperlink"/>
+                <w:color w:val="auto"/>
               </w:rPr>
               <w:t>References &amp; Sources</w:t>
             </w:r>
             <w:r>
               <w:rPr>
-                <w:noProof/>
                 <w:webHidden/>
               </w:rPr>
               <w:tab/>
             </w:r>
             <w:r>
               <w:rPr>
-                <w:noProof/>
                 <w:webHidden/>
               </w:rPr>
               <w:fldChar w:fldCharType="begin"/>
             </w:r>
             <w:r>
               <w:rPr>
-                <w:noProof/>
-                <w:webHidden/>
-              </w:rPr>
-              <w:instrText xml:space="preserve"> PAGEREF _Toc103694962 \h </w:instrText>
-            </w:r>
-            <w:r>
-              <w:rPr>
-                <w:noProof/>
-                <w:webHidden/>
-              </w:rPr>
-            </w:r>
-            <w:r>
-              <w:rPr>
-                <w:noProof/>
+                <w:webHidden/>
+              </w:rPr>
+              <w:instrText xml:space="preserve"> PAGEREF _Toc103723980 \h </w:instrText>
+            </w:r>
+            <w:r>
+              <w:rPr>
+                <w:webHidden/>
+              </w:rPr>
+            </w:r>
+            <w:r>
+              <w:rPr>
                 <w:webHidden/>
               </w:rPr>
               <w:fldChar w:fldCharType="separate"/>
             </w:r>
             <w:r>
               <w:rPr>
-                <w:noProof/>
                 <w:webHidden/>
               </w:rPr>
               <w:t>11</w:t>
             </w:r>
             <w:r>
               <w:rPr>
-                <w:noProof/>
                 <w:webHidden/>
               </w:rPr>
               <w:fldChar w:fldCharType="end"/>
@@ -1679,7 +1728,7 @@
           <w:szCs w:val="40"/>
         </w:rPr>
       </w:pPr>
-      <w:bookmarkStart w:id="6" w:name="_Toc103694954"/>
+      <w:bookmarkStart w:id="6" w:name="_Toc103723972"/>
       <w:r>
         <w:rPr>
           <w:sz w:val="40"/>
@@ -1697,10 +1746,6 @@
           <w:ilvl w:val="0"/>
           <w:numId w:val="2"/>
         </w:numPr>
-        <w:rPr>
-          <w:sz w:val="40"/>
-          <w:szCs w:val="40"/>
-        </w:rPr>
       </w:pPr>
       <w:r>
         <w:t>Problem Statement</w:t>
@@ -1775,7 +1820,7 @@
           <w:szCs w:val="40"/>
         </w:rPr>
       </w:pPr>
-      <w:bookmarkStart w:id="7" w:name="_Toc103694955"/>
+      <w:bookmarkStart w:id="7" w:name="_Toc103723973"/>
       <w:r>
         <w:rPr>
           <w:sz w:val="40"/>
@@ -1847,6 +1892,7 @@
           <w:szCs w:val="40"/>
         </w:rPr>
       </w:pPr>
+      <w:bookmarkStart w:id="8" w:name="_Toc103723974"/>
       <w:r>
         <w:rPr>
           <w:sz w:val="40"/>
@@ -1855,6 +1901,7 @@
         <w:lastRenderedPageBreak/>
         <w:t>Structured &amp; Unstructured Sources</w:t>
       </w:r>
+      <w:bookmarkEnd w:id="8"/>
     </w:p>
     <w:p>
       <w:pPr>
@@ -1910,8 +1957,17 @@
           <w:sz w:val="40"/>
           <w:szCs w:val="40"/>
         </w:rPr>
-        <w:t xml:space="preserve"> Data Collection</w:t>
+        <w:t xml:space="preserve"> </w:t>
       </w:r>
+      <w:bookmarkStart w:id="9" w:name="_Toc103723975"/>
+      <w:r>
+        <w:rPr>
+          <w:sz w:val="40"/>
+          <w:szCs w:val="40"/>
+        </w:rPr>
+        <w:t>Data Collection</w:t>
+      </w:r>
+      <w:bookmarkEnd w:id="9"/>
     </w:p>
     <w:p>
       <w:pPr>
@@ -1974,6 +2030,7 @@
           <w:szCs w:val="40"/>
         </w:rPr>
       </w:pPr>
+      <w:bookmarkStart w:id="10" w:name="_Toc103723976"/>
       <w:r>
         <w:rPr>
           <w:sz w:val="40"/>
@@ -1982,6 +2039,7 @@
         <w:lastRenderedPageBreak/>
         <w:t>Data Format Conversion</w:t>
       </w:r>
+      <w:bookmarkEnd w:id="10"/>
     </w:p>
     <w:p>
       <w:pPr>
@@ -2014,6 +2072,7 @@
           <w:szCs w:val="40"/>
         </w:rPr>
       </w:pPr>
+      <w:bookmarkStart w:id="11" w:name="_Toc103723977"/>
       <w:r>
         <w:rPr>
           <w:sz w:val="40"/>
@@ -2022,6 +2081,7 @@
         <w:lastRenderedPageBreak/>
         <w:t>Data Cleaning &amp; Pre-Processing</w:t>
       </w:r>
+      <w:bookmarkEnd w:id="11"/>
     </w:p>
     <w:p>
       <w:pPr>
@@ -2054,6 +2114,7 @@
           <w:szCs w:val="40"/>
         </w:rPr>
       </w:pPr>
+      <w:bookmarkStart w:id="12" w:name="_Toc103723978"/>
       <w:r>
         <w:rPr>
           <w:sz w:val="40"/>
@@ -2062,6 +2123,7 @@
         <w:lastRenderedPageBreak/>
         <w:t>Observation &amp; Insights</w:t>
       </w:r>
+      <w:bookmarkEnd w:id="12"/>
     </w:p>
     <w:p>
       <w:pPr>
@@ -2082,6 +2144,7 @@
         </w:rPr>
         <w:br w:type="page"/>
       </w:r>
+      <w:bookmarkStart w:id="13" w:name="_Toc103723979"/>
       <w:r>
         <w:rPr>
           <w:sz w:val="40"/>
@@ -2090,6 +2153,7 @@
         <w:lastRenderedPageBreak/>
         <w:t>Enhancing data with Crowd Sourcing Methods</w:t>
       </w:r>
+      <w:bookmarkEnd w:id="13"/>
     </w:p>
     <w:p>
       <w:pPr>
@@ -2319,6 +2383,7 @@
           <w:szCs w:val="40"/>
         </w:rPr>
       </w:pPr>
+      <w:bookmarkStart w:id="14" w:name="_Toc103723980"/>
       <w:r>
         <w:rPr>
           <w:sz w:val="40"/>
@@ -2327,6 +2392,7 @@
         <w:lastRenderedPageBreak/>
         <w:t>References &amp; Sources</w:t>
       </w:r>
+      <w:bookmarkEnd w:id="14"/>
     </w:p>
     <w:p>
       <w:pPr>
@@ -4355,11 +4421,21 @@
     <w:autoRedefine/>
     <w:uiPriority w:val="39"/>
     <w:unhideWhenUsed/>
-    <w:rsid w:val="005C1A66"/>
+    <w:rsid w:val="00C733D9"/>
     <w:pPr>
+      <w:tabs>
+        <w:tab w:val="left" w:pos="880"/>
+        <w:tab w:val="right" w:leader="dot" w:pos="9926"/>
+      </w:tabs>
       <w:spacing w:after="100"/>
       <w:ind w:left="280"/>
     </w:pPr>
+    <w:rPr>
+      <w:noProof/>
+      <w:color w:val="auto"/>
+      <w:sz w:val="32"/>
+      <w:szCs w:val="24"/>
+    </w:rPr>
   </w:style>
   <w:style w:type="character" w:customStyle="1" w:styleId="Heading6Char">
     <w:name w:val="Heading 6 Char"/>

</xml_diff>